<commit_message>
Update Diagrama de clases preliminar.docx
</commit_message>
<xml_diff>
--- a/Diagrama de clases preliminar.docx
+++ b/Diagrama de clases preliminar.docx
@@ -2,24 +2,76 @@
 <file path=word/document.xml><?xml version="1.0" encoding="utf-8"?>
 <w:document xmlns:wpc="http://schemas.microsoft.com/office/word/2010/wordprocessingCanvas" xmlns:cx="http://schemas.microsoft.com/office/drawing/2014/chartex" xmlns:cx1="http://schemas.microsoft.com/office/drawing/2015/9/8/chartex" xmlns:cx2="http://schemas.microsoft.com/office/drawing/2015/10/21/chartex" xmlns:cx3="http://schemas.microsoft.com/office/drawing/2016/5/9/chartex" xmlns:cx4="http://schemas.microsoft.com/office/drawing/2016/5/10/chartex" xmlns:cx5="http://schemas.microsoft.com/office/drawing/2016/5/11/chartex" xmlns:cx6="http://schemas.microsoft.com/office/drawing/2016/5/12/chartex" xmlns:cx7="http://schemas.microsoft.com/office/drawing/2016/5/13/chartex" xmlns:cx8="http://schemas.microsoft.com/office/drawing/2016/5/14/chartex" xmlns:mc="http://schemas.openxmlformats.org/markup-compatibility/2006" xmlns:aink="http://schemas.microsoft.com/office/drawing/2016/ink" xmlns:am3d="http://schemas.microsoft.com/office/drawing/2017/model3d" xmlns:o="urn:schemas-microsoft-com:office:office" xmlns:oel="http://schemas.microsoft.com/office/2019/extlst" xmlns:r="http://schemas.openxmlformats.org/officeDocument/2006/relationships" xmlns:m="http://schemas.openxmlformats.org/officeDocument/2006/math" xmlns:v="urn:schemas-microsoft-com:vml" xmlns:wp14="http://schemas.microsoft.com/office/word/2010/wordprocessingDrawing" xmlns:wp="http://schemas.openxmlformats.org/drawingml/2006/wordprocessingDrawing" xmlns:w10="urn:schemas-microsoft-com:office:word" xmlns:w="http://schemas.openxmlformats.org/wordprocessingml/2006/main" xmlns:w14="http://schemas.microsoft.com/office/word/2010/wordml" xmlns:w15="http://schemas.microsoft.com/office/word/2012/wordml" xmlns:w16cex="http://schemas.microsoft.com/office/word/2018/wordml/cex" xmlns:w16cid="http://schemas.microsoft.com/office/word/2016/wordml/cid" xmlns:w16="http://schemas.microsoft.com/office/word/2018/wordml" xmlns:w16du="http://schemas.microsoft.com/office/word/2023/wordml/word16du" xmlns:w16sdtdh="http://schemas.microsoft.com/office/word/2020/wordml/sdtdatahash" xmlns:w16se="http://schemas.microsoft.com/office/word/2015/wordml/symex" xmlns:wpg="http://schemas.microsoft.com/office/word/2010/wordprocessingGroup" xmlns:wpi="http://schemas.microsoft.com/office/word/2010/wordprocessingInk" xmlns:wne="http://schemas.microsoft.com/office/word/2006/wordml" xmlns:wps="http://schemas.microsoft.com/office/word/2010/wordprocessingShape" mc:Ignorable="w14 w15 w16se w16cid w16 w16cex w16sdtdh w16du wp14">
   <w:body>
+    <w:p>
+      <w:pPr>
+        <w:ind w:left="708"/>
+        <w:rPr>
+          <w:lang w:val="fr-FR"/>
+        </w:rPr>
+      </w:pPr>
+      <w:r>
+        <w:rPr>
+          <w:lang w:val="fr-FR"/>
+        </w:rPr>
+        <w:tab/>
+      </w:r>
+      <w:r>
+        <w:rPr>
+          <w:lang w:val="fr-FR"/>
+        </w:rPr>
+        <w:tab/>
+        <w:t xml:space="preserve">              </w:t>
+      </w:r>
+      <w:r>
+        <w:rPr>
+          <w:lang w:val="fr-FR"/>
+        </w:rPr>
+        <w:tab/>
+      </w:r>
+      <w:r>
+        <w:rPr>
+          <w:lang w:val="fr-FR"/>
+        </w:rPr>
+        <w:tab/>
+      </w:r>
+      <w:r>
+        <w:rPr>
+          <w:lang w:val="fr-FR"/>
+        </w:rPr>
+        <w:tab/>
+      </w:r>
+      <w:r>
+        <w:rPr>
+          <w:lang w:val="fr-FR"/>
+        </w:rPr>
+        <w:tab/>
+        <w:t xml:space="preserve">               </w:t>
+      </w:r>
+      <w:r>
+        <w:rPr>
+          <w:lang w:val="fr-FR"/>
+        </w:rPr>
+        <w:tab/>
+      </w:r>
+    </w:p>
     <w:tbl>
       <w:tblPr>
         <w:tblStyle w:val="Tablaconcuadrcula"/>
-        <w:tblpPr w:leftFromText="141" w:rightFromText="141" w:vertAnchor="page" w:horzAnchor="page" w:tblpX="644" w:tblpY="2183"/>
+        <w:tblpPr w:leftFromText="141" w:rightFromText="141" w:vertAnchor="text" w:horzAnchor="page" w:tblpX="5418" w:tblpY="97"/>
         <w:tblW w:w="0" w:type="auto"/>
         <w:tblLook w:val="04A0" w:firstRow="1" w:lastRow="0" w:firstColumn="1" w:lastColumn="0" w:noHBand="0" w:noVBand="1"/>
       </w:tblPr>
       <w:tblGrid>
-        <w:gridCol w:w="3510"/>
+        <w:gridCol w:w="3369"/>
       </w:tblGrid>
       <w:tr>
         <w:tc>
           <w:tcPr>
-            <w:tcW w:w="3510" w:type="dxa"/>
+            <w:tcW w:w="3369" w:type="dxa"/>
           </w:tcPr>
           <w:p>
             <w:r>
-              <w:t>Jugador</w:t>
+              <w:t>Nivel</w:t>
             </w:r>
           </w:p>
         </w:tc>
@@ -27,7 +79,7 @@
       <w:tr>
         <w:tc>
           <w:tcPr>
-            <w:tcW w:w="3510" w:type="dxa"/>
+            <w:tcW w:w="3369" w:type="dxa"/>
           </w:tcPr>
           <w:p>
             <w:pPr>
@@ -46,76 +98,7 @@
               <w:rPr>
                 <w:lang w:val="fr-FR"/>
               </w:rPr>
-              <w:t>QGraphicsPixmapItem</w:t>
-            </w:r>
-            <w:proofErr w:type="spellEnd"/>
-            <w:r>
-              <w:rPr>
-                <w:lang w:val="fr-FR"/>
-              </w:rPr>
-              <w:t>* Sprite</w:t>
-            </w:r>
-          </w:p>
-          <w:p>
-            <w:pPr>
-              <w:rPr>
-                <w:lang w:val="fr-FR"/>
-              </w:rPr>
-            </w:pPr>
-            <w:r>
-              <w:rPr>
-                <w:lang w:val="fr-FR"/>
-              </w:rPr>
-              <w:t xml:space="preserve">-Int </w:t>
-            </w:r>
-            <w:proofErr w:type="spellStart"/>
-            <w:r>
-              <w:rPr>
-                <w:lang w:val="fr-FR"/>
-              </w:rPr>
-              <w:t>posx</w:t>
-            </w:r>
-            <w:proofErr w:type="spellEnd"/>
-          </w:p>
-          <w:p>
-            <w:pPr>
-              <w:rPr>
-                <w:lang w:val="fr-FR"/>
-              </w:rPr>
-            </w:pPr>
-            <w:r>
-              <w:rPr>
-                <w:lang w:val="fr-FR"/>
-              </w:rPr>
-              <w:t xml:space="preserve">-Int </w:t>
-            </w:r>
-            <w:proofErr w:type="spellStart"/>
-            <w:r>
-              <w:rPr>
-                <w:lang w:val="fr-FR"/>
-              </w:rPr>
-              <w:t>posy</w:t>
-            </w:r>
-            <w:proofErr w:type="spellEnd"/>
-          </w:p>
-          <w:p>
-            <w:pPr>
-              <w:rPr>
-                <w:lang w:val="fr-FR"/>
-              </w:rPr>
-            </w:pPr>
-            <w:r>
-              <w:rPr>
-                <w:lang w:val="fr-FR"/>
-              </w:rPr>
-              <w:t>-</w:t>
-            </w:r>
-            <w:proofErr w:type="spellStart"/>
-            <w:r>
-              <w:rPr>
-                <w:lang w:val="fr-FR"/>
-              </w:rPr>
-              <w:t>Bool</w:t>
+              <w:t>int</w:t>
             </w:r>
             <w:proofErr w:type="spellEnd"/>
             <w:r>
@@ -129,619 +112,42 @@
               <w:rPr>
                 <w:lang w:val="fr-FR"/>
               </w:rPr>
-              <w:t>invencible</w:t>
-            </w:r>
-            <w:proofErr w:type="spellEnd"/>
-          </w:p>
-          <w:p>
-            <w:pPr>
-              <w:rPr>
-                <w:lang w:val="fr-FR"/>
-              </w:rPr>
-            </w:pPr>
-            <w:r>
-              <w:rPr>
-                <w:noProof/>
-              </w:rPr>
-              <mc:AlternateContent>
-                <mc:Choice Requires="wps">
-                  <w:drawing>
-                    <wp:anchor distT="0" distB="0" distL="114300" distR="114300" simplePos="0" relativeHeight="251661312" behindDoc="0" locked="0" layoutInCell="1" allowOverlap="1" wp14:anchorId="1A789301" wp14:editId="2ED0B17E">
-                      <wp:simplePos x="0" y="0"/>
-                      <wp:positionH relativeFrom="column">
-                        <wp:posOffset>2155190</wp:posOffset>
-                      </wp:positionH>
-                      <wp:positionV relativeFrom="paragraph">
-                        <wp:posOffset>167005</wp:posOffset>
-                      </wp:positionV>
-                      <wp:extent cx="1167130" cy="1049020"/>
-                      <wp:effectExtent l="48895" t="55880" r="12700" b="9525"/>
-                      <wp:wrapNone/>
-                      <wp:docPr id="1483064426" name="AutoShape 5"/>
-                      <wp:cNvGraphicFramePr>
-                        <a:graphicFrameLocks xmlns:a="http://schemas.openxmlformats.org/drawingml/2006/main"/>
-                      </wp:cNvGraphicFramePr>
-                      <a:graphic xmlns:a="http://schemas.openxmlformats.org/drawingml/2006/main">
-                        <a:graphicData uri="http://schemas.microsoft.com/office/word/2010/wordprocessingShape">
-                          <wps:wsp>
-                            <wps:cNvCnPr>
-                              <a:cxnSpLocks noChangeShapeType="1"/>
-                            </wps:cNvCnPr>
-                            <wps:spPr bwMode="auto">
-                              <a:xfrm flipH="1" flipV="1">
-                                <a:off x="0" y="0"/>
-                                <a:ext cx="1167130" cy="1049020"/>
-                              </a:xfrm>
-                              <a:prstGeom prst="straightConnector1">
-                                <a:avLst/>
-                              </a:prstGeom>
-                              <a:noFill/>
-                              <a:ln w="9525">
-                                <a:solidFill>
-                                  <a:srgbClr val="000000"/>
-                                </a:solidFill>
-                                <a:round/>
-                                <a:headEnd type="none" w="med" len="med"/>
-                                <a:tailEnd type="triangle" w="med" len="med"/>
-                              </a:ln>
-                              <a:extLst>
-                                <a:ext uri="{909E8E84-426E-40DD-AFC4-6F175D3DCCD1}">
-                                  <a14:hiddenFill xmlns:a14="http://schemas.microsoft.com/office/drawing/2010/main">
-                                    <a:noFill/>
-                                  </a14:hiddenFill>
-                                </a:ext>
-                              </a:extLst>
-                            </wps:spPr>
-                            <wps:bodyPr/>
-                          </wps:wsp>
-                        </a:graphicData>
-                      </a:graphic>
-                      <wp14:sizeRelH relativeFrom="page">
-                        <wp14:pctWidth>0</wp14:pctWidth>
-                      </wp14:sizeRelH>
-                      <wp14:sizeRelV relativeFrom="page">
-                        <wp14:pctHeight>0</wp14:pctHeight>
-                      </wp14:sizeRelV>
-                    </wp:anchor>
-                  </w:drawing>
-                </mc:Choice>
-                <mc:Fallback>
-                  <w:pict>
-                    <v:shapetype w14:anchorId="625FCDFE" id="_x0000_t32" coordsize="21600,21600" o:spt="32" o:oned="t" path="m,l21600,21600e" filled="f">
-                      <v:path arrowok="t" fillok="f" o:connecttype="none"/>
-                      <o:lock v:ext="edit" shapetype="t"/>
-                    </v:shapetype>
-                    <v:shape id="AutoShape 5" o:spid="_x0000_s1026" type="#_x0000_t32" style="position:absolute;margin-left:169.7pt;margin-top:13.15pt;width:91.9pt;height:82.6pt;flip:x y;z-index:251661312;visibility:visible;mso-wrap-style:square;mso-width-percent:0;mso-height-percent:0;mso-wrap-distance-left:9pt;mso-wrap-distance-top:0;mso-wrap-distance-right:9pt;mso-wrap-distance-bottom:0;mso-position-horizontal:absolute;mso-position-horizontal-relative:text;mso-position-vertical:absolute;mso-position-vertical-relative:text;mso-width-percent:0;mso-height-percent:0;mso-width-relative:page;mso-height-relative:page" o:gfxdata="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">
-                      <v:stroke endarrow="block"/>
-                    </v:shape>
-                  </w:pict>
-                </mc:Fallback>
-              </mc:AlternateContent>
-            </w:r>
-            <w:r>
-              <w:rPr>
-                <w:lang w:val="fr-FR"/>
-              </w:rPr>
-              <w:t>-</w:t>
-            </w:r>
-            <w:proofErr w:type="spellStart"/>
-            <w:r>
-              <w:rPr>
-                <w:lang w:val="fr-FR"/>
-              </w:rPr>
-              <w:t>QTimer</w:t>
-            </w:r>
-            <w:proofErr w:type="spellEnd"/>
-            <w:r>
-              <w:rPr>
-                <w:lang w:val="fr-FR"/>
-              </w:rPr>
-              <w:t xml:space="preserve"> IVF</w:t>
-            </w:r>
+              <w:t>nivel</w:t>
+            </w:r>
+            <w:proofErr w:type="spellEnd"/>
           </w:p>
         </w:tc>
       </w:tr>
       <w:tr>
         <w:tc>
           <w:tcPr>
-            <w:tcW w:w="3510" w:type="dxa"/>
+            <w:tcW w:w="3369" w:type="dxa"/>
           </w:tcPr>
           <w:p>
-            <w:pPr>
-              <w:rPr>
-                <w:lang w:val="fr-FR"/>
-              </w:rPr>
-            </w:pPr>
-            <w:proofErr w:type="gramStart"/>
-            <w:r>
-              <w:rPr>
-                <w:lang w:val="fr-FR"/>
-              </w:rPr>
-              <w:t>Slots:</w:t>
-            </w:r>
-            <w:proofErr w:type="gramEnd"/>
+            <w:r>
+              <w:t>+</w:t>
+            </w:r>
+            <w:proofErr w:type="spellStart"/>
+            <w:r>
+              <w:t>void</w:t>
+            </w:r>
+            <w:proofErr w:type="spellEnd"/>
+            <w:r>
+              <w:t xml:space="preserve"> LoadLV1();</w:t>
+            </w:r>
           </w:p>
           <w:p>
-            <w:pPr>
-              <w:rPr>
-                <w:lang w:val="fr-FR"/>
-              </w:rPr>
-            </w:pPr>
-            <w:r>
-              <w:rPr>
-                <w:lang w:val="fr-FR"/>
-              </w:rPr>
-              <w:t>-</w:t>
-            </w:r>
-            <w:proofErr w:type="spellStart"/>
-            <w:r>
-              <w:rPr>
-                <w:lang w:val="fr-FR"/>
-              </w:rPr>
+            <w:r>
+              <w:t>+</w:t>
+            </w:r>
+            <w:proofErr w:type="spellStart"/>
+            <w:r>
               <w:t>void</w:t>
             </w:r>
             <w:proofErr w:type="spellEnd"/>
             <w:r>
-              <w:rPr>
-                <w:lang w:val="fr-FR"/>
-              </w:rPr>
-              <w:t xml:space="preserve"> </w:t>
-            </w:r>
-            <w:proofErr w:type="spellStart"/>
-            <w:r>
-              <w:rPr>
-                <w:lang w:val="fr-FR"/>
-              </w:rPr>
-              <w:t>vulnerable</w:t>
-            </w:r>
-            <w:proofErr w:type="spellEnd"/>
-            <w:r>
-              <w:rPr>
-                <w:lang w:val="fr-FR"/>
-              </w:rPr>
-              <w:t xml:space="preserve"> ()</w:t>
-            </w:r>
-          </w:p>
-          <w:p>
-            <w:pPr>
-              <w:rPr>
-                <w:lang w:val="fr-FR"/>
-              </w:rPr>
-            </w:pPr>
-          </w:p>
-          <w:p>
-            <w:pPr>
-              <w:rPr>
-                <w:lang w:val="fr-FR"/>
-              </w:rPr>
-            </w:pPr>
-            <w:proofErr w:type="spellStart"/>
-            <w:proofErr w:type="gramStart"/>
-            <w:r>
-              <w:rPr>
-                <w:lang w:val="fr-FR"/>
-              </w:rPr>
-              <w:t>Signals</w:t>
-            </w:r>
-            <w:proofErr w:type="spellEnd"/>
-            <w:r>
-              <w:rPr>
-                <w:lang w:val="fr-FR"/>
-              </w:rPr>
-              <w:t>:</w:t>
-            </w:r>
-            <w:proofErr w:type="gramEnd"/>
-          </w:p>
-          <w:p>
-            <w:pPr>
-              <w:rPr>
-                <w:lang w:val="fr-FR"/>
-              </w:rPr>
-            </w:pPr>
-            <w:r>
-              <w:rPr>
-                <w:lang w:val="fr-FR"/>
-              </w:rPr>
-              <w:t>+</w:t>
-            </w:r>
-            <w:proofErr w:type="spellStart"/>
-            <w:r>
-              <w:rPr>
-                <w:lang w:val="fr-FR"/>
-              </w:rPr>
-              <w:t>void</w:t>
-            </w:r>
-            <w:proofErr w:type="spellEnd"/>
-            <w:r>
-              <w:rPr>
-                <w:lang w:val="fr-FR"/>
-              </w:rPr>
-              <w:t xml:space="preserve"> </w:t>
-            </w:r>
-            <w:proofErr w:type="spellStart"/>
-            <w:r>
-              <w:rPr>
-                <w:lang w:val="fr-FR"/>
-              </w:rPr>
-              <w:t>gameOver</w:t>
-            </w:r>
-            <w:proofErr w:type="spellEnd"/>
-            <w:r>
-              <w:rPr>
-                <w:lang w:val="fr-FR"/>
-              </w:rPr>
-              <w:t xml:space="preserve"> ()</w:t>
-            </w:r>
-          </w:p>
-        </w:tc>
-      </w:tr>
-    </w:tbl>
-    <w:tbl>
-      <w:tblPr>
-        <w:tblStyle w:val="Tablaconcuadrcula"/>
-        <w:tblpPr w:leftFromText="141" w:rightFromText="141" w:vertAnchor="text" w:horzAnchor="margin" w:tblpXSpec="right" w:tblpY="-259"/>
-        <w:tblW w:w="0" w:type="auto"/>
-        <w:tblLook w:val="04A0" w:firstRow="1" w:lastRow="0" w:firstColumn="1" w:lastColumn="0" w:noHBand="0" w:noVBand="1"/>
-      </w:tblPr>
-      <w:tblGrid>
-        <w:gridCol w:w="4786"/>
-      </w:tblGrid>
-      <w:tr>
-        <w:tc>
-          <w:tcPr>
-            <w:tcW w:w="4786" w:type="dxa"/>
-          </w:tcPr>
-          <w:p>
-            <w:r>
-              <w:t>Alma</w:t>
-            </w:r>
-          </w:p>
-        </w:tc>
-      </w:tr>
-      <w:tr>
-        <w:tc>
-          <w:tcPr>
-            <w:tcW w:w="4786" w:type="dxa"/>
-          </w:tcPr>
-          <w:p>
-            <w:r>
-              <w:t xml:space="preserve">- </w:t>
-            </w:r>
-            <w:proofErr w:type="spellStart"/>
-            <w:r>
-              <w:t>bool</w:t>
-            </w:r>
-            <w:proofErr w:type="spellEnd"/>
-            <w:r>
-              <w:t xml:space="preserve"> azul</w:t>
-            </w:r>
-          </w:p>
-        </w:tc>
-      </w:tr>
-      <w:tr>
-        <w:tc>
-          <w:tcPr>
-            <w:tcW w:w="4786" w:type="dxa"/>
-          </w:tcPr>
-          <w:p>
-            <w:r>
-              <w:t xml:space="preserve">- </w:t>
-            </w:r>
-            <w:proofErr w:type="spellStart"/>
-            <w:r>
-              <w:t>Void</w:t>
-            </w:r>
-            <w:proofErr w:type="spellEnd"/>
-            <w:r>
-              <w:t xml:space="preserve"> movimiento (</w:t>
-            </w:r>
-            <w:proofErr w:type="spellStart"/>
-            <w:r>
-              <w:t>int</w:t>
-            </w:r>
-            <w:proofErr w:type="spellEnd"/>
-            <w:r>
-              <w:t xml:space="preserve"> </w:t>
-            </w:r>
-            <w:proofErr w:type="spellStart"/>
-            <w:r>
-              <w:t>dx</w:t>
-            </w:r>
-            <w:proofErr w:type="spellEnd"/>
-            <w:r>
-              <w:t xml:space="preserve">, </w:t>
-            </w:r>
-            <w:proofErr w:type="spellStart"/>
-            <w:r>
-              <w:t>int</w:t>
-            </w:r>
-            <w:proofErr w:type="spellEnd"/>
-            <w:r>
-              <w:t xml:space="preserve"> </w:t>
-            </w:r>
-            <w:proofErr w:type="spellStart"/>
-            <w:r>
-              <w:t>dy</w:t>
-            </w:r>
-            <w:proofErr w:type="spellEnd"/>
-            <w:r>
-              <w:t>)</w:t>
-            </w:r>
-          </w:p>
-          <w:p>
-            <w:pPr>
-              <w:rPr>
-                <w:lang w:val="fr-FR"/>
-              </w:rPr>
-            </w:pPr>
-            <w:r>
-              <w:rPr>
-                <w:noProof/>
-              </w:rPr>
-              <mc:AlternateContent>
-                <mc:Choice Requires="wps">
-                  <w:drawing>
-                    <wp:anchor distT="0" distB="0" distL="114300" distR="114300" simplePos="0" relativeHeight="251660288" behindDoc="0" locked="0" layoutInCell="1" allowOverlap="1" wp14:anchorId="1081054D" wp14:editId="7D52D243">
-                      <wp:simplePos x="0" y="0"/>
-                      <wp:positionH relativeFrom="column">
-                        <wp:posOffset>-1071669</wp:posOffset>
-                      </wp:positionH>
-                      <wp:positionV relativeFrom="paragraph">
-                        <wp:posOffset>118110</wp:posOffset>
-                      </wp:positionV>
-                      <wp:extent cx="981075" cy="1054947"/>
-                      <wp:effectExtent l="38100" t="0" r="28575" b="50165"/>
-                      <wp:wrapNone/>
-                      <wp:docPr id="1242520619" name="AutoShape 4"/>
-                      <wp:cNvGraphicFramePr>
-                        <a:graphicFrameLocks xmlns:a="http://schemas.openxmlformats.org/drawingml/2006/main"/>
-                      </wp:cNvGraphicFramePr>
-                      <a:graphic xmlns:a="http://schemas.openxmlformats.org/drawingml/2006/main">
-                        <a:graphicData uri="http://schemas.microsoft.com/office/word/2010/wordprocessingShape">
-                          <wps:wsp>
-                            <wps:cNvCnPr>
-                              <a:cxnSpLocks noChangeShapeType="1"/>
-                            </wps:cNvCnPr>
-                            <wps:spPr bwMode="auto">
-                              <a:xfrm flipH="1">
-                                <a:off x="0" y="0"/>
-                                <a:ext cx="981075" cy="1054947"/>
-                              </a:xfrm>
-                              <a:prstGeom prst="straightConnector1">
-                                <a:avLst/>
-                              </a:prstGeom>
-                              <a:noFill/>
-                              <a:ln w="9525">
-                                <a:solidFill>
-                                  <a:srgbClr val="000000"/>
-                                </a:solidFill>
-                                <a:round/>
-                                <a:headEnd type="none" w="med" len="med"/>
-                                <a:tailEnd type="triangle" w="med" len="med"/>
-                              </a:ln>
-                              <a:extLst>
-                                <a:ext uri="{909E8E84-426E-40DD-AFC4-6F175D3DCCD1}">
-                                  <a14:hiddenFill xmlns:a14="http://schemas.microsoft.com/office/drawing/2010/main">
-                                    <a:noFill/>
-                                  </a14:hiddenFill>
-                                </a:ext>
-                              </a:extLst>
-                            </wps:spPr>
-                            <wps:bodyPr/>
-                          </wps:wsp>
-                        </a:graphicData>
-                      </a:graphic>
-                      <wp14:sizeRelH relativeFrom="page">
-                        <wp14:pctWidth>0</wp14:pctWidth>
-                      </wp14:sizeRelH>
-                      <wp14:sizeRelV relativeFrom="page">
-                        <wp14:pctHeight>0</wp14:pctHeight>
-                      </wp14:sizeRelV>
-                    </wp:anchor>
-                  </w:drawing>
-                </mc:Choice>
-                <mc:Fallback>
-                  <w:pict>
-                    <v:shapetype w14:anchorId="5036ACE2" id="_x0000_t32" coordsize="21600,21600" o:spt="32" o:oned="t" path="m,l21600,21600e" filled="f">
-                      <v:path arrowok="t" fillok="f" o:connecttype="none"/>
-                      <o:lock v:ext="edit" shapetype="t"/>
-                    </v:shapetype>
-                    <v:shape id="AutoShape 4" o:spid="_x0000_s1026" type="#_x0000_t32" style="position:absolute;margin-left:-84.4pt;margin-top:9.3pt;width:77.25pt;height:83.05pt;flip:x;z-index:251660288;visibility:visible;mso-wrap-style:square;mso-width-percent:0;mso-height-percent:0;mso-wrap-distance-left:9pt;mso-wrap-distance-top:0;mso-wrap-distance-right:9pt;mso-wrap-distance-bottom:0;mso-position-horizontal:absolute;mso-position-horizontal-relative:text;mso-position-vertical:absolute;mso-position-vertical-relative:text;mso-width-percent:0;mso-height-percent:0;mso-width-relative:page;mso-height-relative:page" o:gfxdata="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">
-                      <v:stroke endarrow="block"/>
-                    </v:shape>
-                  </w:pict>
-                </mc:Fallback>
-              </mc:AlternateContent>
-            </w:r>
-            <w:r>
-              <w:rPr>
-                <w:lang w:val="fr-FR"/>
-              </w:rPr>
-              <w:t xml:space="preserve">- </w:t>
-            </w:r>
-            <w:proofErr w:type="spellStart"/>
-            <w:r>
-              <w:rPr>
-                <w:lang w:val="fr-FR"/>
-              </w:rPr>
-              <w:t>void</w:t>
-            </w:r>
-            <w:proofErr w:type="spellEnd"/>
-            <w:r>
-              <w:rPr>
-                <w:lang w:val="fr-FR"/>
-              </w:rPr>
-              <w:t xml:space="preserve"> </w:t>
-            </w:r>
-            <w:proofErr w:type="spellStart"/>
-            <w:proofErr w:type="gramStart"/>
-            <w:r>
-              <w:rPr>
-                <w:lang w:val="fr-FR"/>
-              </w:rPr>
-              <w:t>keyPressEvent</w:t>
-            </w:r>
-            <w:proofErr w:type="spellEnd"/>
-            <w:r>
-              <w:rPr>
-                <w:lang w:val="fr-FR"/>
-              </w:rPr>
-              <w:t>(</w:t>
-            </w:r>
-            <w:proofErr w:type="spellStart"/>
-            <w:proofErr w:type="gramEnd"/>
-            <w:r>
-              <w:rPr>
-                <w:lang w:val="fr-FR"/>
-              </w:rPr>
-              <w:t>QKeyEvent</w:t>
-            </w:r>
-            <w:proofErr w:type="spellEnd"/>
-            <w:r>
-              <w:rPr>
-                <w:lang w:val="fr-FR"/>
-              </w:rPr>
-              <w:t xml:space="preserve">* </w:t>
-            </w:r>
-            <w:proofErr w:type="spellStart"/>
-            <w:r>
-              <w:rPr>
-                <w:lang w:val="fr-FR"/>
-              </w:rPr>
-              <w:t>event</w:t>
-            </w:r>
-            <w:proofErr w:type="spellEnd"/>
-            <w:r>
-              <w:rPr>
-                <w:lang w:val="fr-FR"/>
-              </w:rPr>
-              <w:t xml:space="preserve">) </w:t>
-            </w:r>
-            <w:proofErr w:type="spellStart"/>
-            <w:r>
-              <w:rPr>
-                <w:lang w:val="fr-FR"/>
-              </w:rPr>
-              <w:t>override</w:t>
-            </w:r>
-            <w:proofErr w:type="spellEnd"/>
-          </w:p>
-          <w:p>
-            <w:pPr>
-              <w:rPr>
-                <w:lang w:val="fr-FR"/>
-              </w:rPr>
-            </w:pPr>
-            <w:r>
-              <w:rPr>
-                <w:lang w:val="fr-FR"/>
-              </w:rPr>
-              <w:t xml:space="preserve">- </w:t>
-            </w:r>
-            <w:proofErr w:type="spellStart"/>
-            <w:r>
-              <w:rPr>
-                <w:lang w:val="fr-FR"/>
-              </w:rPr>
-              <w:t>void</w:t>
-            </w:r>
-            <w:proofErr w:type="spellEnd"/>
-            <w:r>
-              <w:rPr>
-                <w:lang w:val="fr-FR"/>
-              </w:rPr>
-              <w:t xml:space="preserve"> Reset</w:t>
-            </w:r>
-          </w:p>
-          <w:p>
-            <w:pPr>
-              <w:rPr>
-                <w:lang w:val="fr-FR"/>
-              </w:rPr>
-            </w:pPr>
-            <w:r>
-              <w:rPr>
-                <w:lang w:val="fr-FR"/>
-              </w:rPr>
-              <w:t xml:space="preserve">- </w:t>
-            </w:r>
-            <w:proofErr w:type="spellStart"/>
-            <w:r>
-              <w:rPr>
-                <w:lang w:val="fr-FR"/>
-              </w:rPr>
-              <w:t>void</w:t>
-            </w:r>
-            <w:proofErr w:type="spellEnd"/>
-            <w:r>
-              <w:rPr>
-                <w:lang w:val="fr-FR"/>
-              </w:rPr>
-              <w:t xml:space="preserve"> </w:t>
-            </w:r>
-            <w:proofErr w:type="spellStart"/>
-            <w:r>
-              <w:rPr>
-                <w:lang w:val="fr-FR"/>
-              </w:rPr>
-              <w:t>BajarVida</w:t>
-            </w:r>
-            <w:proofErr w:type="spellEnd"/>
-            <w:r>
-              <w:rPr>
-                <w:lang w:val="fr-FR"/>
-              </w:rPr>
-              <w:t xml:space="preserve"> (</w:t>
-            </w:r>
-            <w:proofErr w:type="spellStart"/>
-            <w:r>
-              <w:rPr>
-                <w:lang w:val="fr-FR"/>
-              </w:rPr>
-              <w:t>int</w:t>
-            </w:r>
-            <w:proofErr w:type="spellEnd"/>
-            <w:r>
-              <w:rPr>
-                <w:lang w:val="fr-FR"/>
-              </w:rPr>
-              <w:t xml:space="preserve"> damage)</w:t>
-            </w:r>
-          </w:p>
-          <w:p>
-            <w:pPr>
-              <w:rPr>
-                <w:lang w:val="fr-FR"/>
-              </w:rPr>
-            </w:pPr>
-            <w:r>
-              <w:rPr>
-                <w:lang w:val="fr-FR"/>
-              </w:rPr>
-              <w:t xml:space="preserve">- </w:t>
-            </w:r>
-            <w:proofErr w:type="spellStart"/>
-            <w:r>
-              <w:rPr>
-                <w:lang w:val="fr-FR"/>
-              </w:rPr>
-              <w:t>int</w:t>
-            </w:r>
-            <w:proofErr w:type="spellEnd"/>
-            <w:r>
-              <w:rPr>
-                <w:lang w:val="fr-FR"/>
-              </w:rPr>
-              <w:t xml:space="preserve"> </w:t>
-            </w:r>
-            <w:proofErr w:type="spellStart"/>
-            <w:r>
-              <w:rPr>
-                <w:lang w:val="fr-FR"/>
-              </w:rPr>
-              <w:t>getVida</w:t>
-            </w:r>
-            <w:proofErr w:type="spellEnd"/>
+              <w:t xml:space="preserve"> LoadLV2();</w:t>
+            </w:r>
           </w:p>
         </w:tc>
       </w:tr>
@@ -760,31 +166,24 @@
         </w:rPr>
       </w:pPr>
     </w:p>
-    <w:p>
-      <w:pPr>
-        <w:rPr>
-          <w:lang w:val="fr-FR"/>
-        </w:rPr>
-      </w:pPr>
-    </w:p>
     <w:tbl>
       <w:tblPr>
         <w:tblStyle w:val="Tablaconcuadrcula"/>
-        <w:tblpPr w:leftFromText="141" w:rightFromText="141" w:vertAnchor="text" w:horzAnchor="page" w:tblpX="449" w:tblpY="6413"/>
+        <w:tblpPr w:leftFromText="141" w:rightFromText="141" w:vertAnchor="text" w:horzAnchor="margin" w:tblpY="7762"/>
         <w:tblW w:w="0" w:type="auto"/>
         <w:tblLook w:val="04A0" w:firstRow="1" w:lastRow="0" w:firstColumn="1" w:lastColumn="0" w:noHBand="0" w:noVBand="1"/>
       </w:tblPr>
       <w:tblGrid>
-        <w:gridCol w:w="3369"/>
+        <w:gridCol w:w="4786"/>
       </w:tblGrid>
       <w:tr>
         <w:tc>
           <w:tcPr>
-            <w:tcW w:w="3369" w:type="dxa"/>
+            <w:tcW w:w="4786" w:type="dxa"/>
           </w:tcPr>
           <w:p>
             <w:r>
-              <w:t>Ataque</w:t>
+              <w:t>Alma</w:t>
             </w:r>
           </w:p>
         </w:tc>
@@ -792,218 +191,268 @@
       <w:tr>
         <w:tc>
           <w:tcPr>
-            <w:tcW w:w="3369" w:type="dxa"/>
+            <w:tcW w:w="4786" w:type="dxa"/>
           </w:tcPr>
           <w:p>
-            <w:pPr>
-              <w:rPr>
-                <w:lang w:val="fr-FR"/>
-              </w:rPr>
-            </w:pPr>
-            <w:r>
-              <w:rPr>
-                <w:lang w:val="fr-FR"/>
-              </w:rPr>
-              <w:t>-</w:t>
-            </w:r>
-            <w:proofErr w:type="spellStart"/>
-            <w:r>
-              <w:rPr>
-                <w:lang w:val="fr-FR"/>
-              </w:rPr>
-              <w:t>QGraphicsPixmapItem</w:t>
-            </w:r>
-            <w:proofErr w:type="spellEnd"/>
-            <w:r>
-              <w:rPr>
-                <w:lang w:val="fr-FR"/>
-              </w:rPr>
-              <w:t>* Sprite</w:t>
-            </w:r>
-          </w:p>
-          <w:p>
-            <w:pPr>
-              <w:rPr>
-                <w:lang w:val="fr-FR"/>
-              </w:rPr>
-            </w:pPr>
-            <w:r>
-              <w:rPr>
-                <w:noProof/>
-                <w:lang w:val="fr-FR"/>
-              </w:rPr>
-              <mc:AlternateContent>
-                <mc:Choice Requires="wps">
-                  <w:drawing>
-                    <wp:anchor distT="0" distB="0" distL="114300" distR="114300" simplePos="0" relativeHeight="251659264" behindDoc="0" locked="0" layoutInCell="1" allowOverlap="1" wp14:anchorId="640BCB65" wp14:editId="5AB44526">
-                      <wp:simplePos x="0" y="0"/>
-                      <wp:positionH relativeFrom="column">
-                        <wp:posOffset>2060575</wp:posOffset>
-                      </wp:positionH>
-                      <wp:positionV relativeFrom="paragraph">
-                        <wp:posOffset>172720</wp:posOffset>
-                      </wp:positionV>
-                      <wp:extent cx="1318260" cy="673100"/>
-                      <wp:effectExtent l="40005" t="59690" r="13335" b="10160"/>
-                      <wp:wrapNone/>
-                      <wp:docPr id="1036177066" name="AutoShape 3"/>
-                      <wp:cNvGraphicFramePr>
-                        <a:graphicFrameLocks xmlns:a="http://schemas.openxmlformats.org/drawingml/2006/main"/>
-                      </wp:cNvGraphicFramePr>
-                      <a:graphic xmlns:a="http://schemas.openxmlformats.org/drawingml/2006/main">
-                        <a:graphicData uri="http://schemas.microsoft.com/office/word/2010/wordprocessingShape">
-                          <wps:wsp>
-                            <wps:cNvCnPr>
-                              <a:cxnSpLocks noChangeShapeType="1"/>
-                            </wps:cNvCnPr>
-                            <wps:spPr bwMode="auto">
-                              <a:xfrm flipH="1" flipV="1">
-                                <a:off x="0" y="0"/>
-                                <a:ext cx="1318260" cy="673100"/>
-                              </a:xfrm>
-                              <a:prstGeom prst="straightConnector1">
-                                <a:avLst/>
-                              </a:prstGeom>
-                              <a:noFill/>
-                              <a:ln w="9525">
-                                <a:solidFill>
-                                  <a:srgbClr val="000000"/>
-                                </a:solidFill>
-                                <a:round/>
-                                <a:headEnd type="none" w="med" len="med"/>
-                                <a:tailEnd type="triangle" w="med" len="med"/>
-                              </a:ln>
-                              <a:extLst>
-                                <a:ext uri="{909E8E84-426E-40DD-AFC4-6F175D3DCCD1}">
-                                  <a14:hiddenFill xmlns:a14="http://schemas.microsoft.com/office/drawing/2010/main">
-                                    <a:noFill/>
-                                  </a14:hiddenFill>
-                                </a:ext>
-                              </a:extLst>
-                            </wps:spPr>
-                            <wps:bodyPr/>
-                          </wps:wsp>
-                        </a:graphicData>
-                      </a:graphic>
-                      <wp14:sizeRelH relativeFrom="page">
-                        <wp14:pctWidth>0</wp14:pctWidth>
-                      </wp14:sizeRelH>
-                      <wp14:sizeRelV relativeFrom="page">
-                        <wp14:pctHeight>0</wp14:pctHeight>
-                      </wp14:sizeRelV>
-                    </wp:anchor>
-                  </w:drawing>
-                </mc:Choice>
-                <mc:Fallback>
-                  <w:pict>
-                    <v:shape w14:anchorId="1A7879C3" id="AutoShape 3" o:spid="_x0000_s1026" type="#_x0000_t32" style="position:absolute;margin-left:162.25pt;margin-top:13.6pt;width:103.8pt;height:53pt;flip:x y;z-index:251659264;visibility:visible;mso-wrap-style:square;mso-width-percent:0;mso-height-percent:0;mso-wrap-distance-left:9pt;mso-wrap-distance-top:0;mso-wrap-distance-right:9pt;mso-wrap-distance-bottom:0;mso-position-horizontal:absolute;mso-position-horizontal-relative:text;mso-position-vertical:absolute;mso-position-vertical-relative:text;mso-width-percent:0;mso-height-percent:0;mso-width-relative:page;mso-height-relative:page" o:gfxdata="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">
-                      <v:stroke endarrow="block"/>
-                    </v:shape>
-                  </w:pict>
-                </mc:Fallback>
-              </mc:AlternateContent>
-            </w:r>
-            <w:r>
-              <w:rPr>
-                <w:lang w:val="fr-FR"/>
-              </w:rPr>
-              <w:t>-</w:t>
-            </w:r>
-            <w:proofErr w:type="spellStart"/>
-            <w:r>
-              <w:rPr>
-                <w:lang w:val="fr-FR"/>
-              </w:rPr>
-              <w:t>int</w:t>
-            </w:r>
-            <w:proofErr w:type="spellEnd"/>
-            <w:r>
-              <w:rPr>
-                <w:lang w:val="fr-FR"/>
-              </w:rPr>
-              <w:t xml:space="preserve"> </w:t>
-            </w:r>
-            <w:proofErr w:type="spellStart"/>
-            <w:r>
-              <w:rPr>
-                <w:lang w:val="fr-FR"/>
-              </w:rPr>
-              <w:t>posx</w:t>
-            </w:r>
-            <w:proofErr w:type="spellEnd"/>
-          </w:p>
-          <w:p>
-            <w:pPr>
-              <w:rPr>
-                <w:lang w:val="fr-FR"/>
-              </w:rPr>
-            </w:pPr>
-            <w:r>
-              <w:rPr>
-                <w:lang w:val="fr-FR"/>
-              </w:rPr>
-              <w:t>-</w:t>
-            </w:r>
-            <w:proofErr w:type="spellStart"/>
-            <w:r>
-              <w:rPr>
-                <w:lang w:val="fr-FR"/>
-              </w:rPr>
-              <w:t>int</w:t>
-            </w:r>
-            <w:proofErr w:type="spellEnd"/>
-            <w:r>
-              <w:rPr>
-                <w:lang w:val="fr-FR"/>
-              </w:rPr>
-              <w:t xml:space="preserve"> </w:t>
-            </w:r>
-            <w:proofErr w:type="spellStart"/>
-            <w:r>
-              <w:rPr>
-                <w:lang w:val="fr-FR"/>
-              </w:rPr>
-              <w:t>posy</w:t>
-            </w:r>
-            <w:proofErr w:type="spellEnd"/>
-          </w:p>
-          <w:p>
-            <w:r>
-              <w:t>-</w:t>
-            </w:r>
-            <w:proofErr w:type="spellStart"/>
-            <w:r>
-              <w:t>int</w:t>
-            </w:r>
-            <w:proofErr w:type="spellEnd"/>
-            <w:r>
-              <w:t xml:space="preserve"> </w:t>
-            </w:r>
-            <w:proofErr w:type="spellStart"/>
-            <w:r>
-              <w:t>damage</w:t>
-            </w:r>
-            <w:proofErr w:type="spellEnd"/>
+            <w:r>
+              <w:t xml:space="preserve">- </w:t>
+            </w:r>
+            <w:proofErr w:type="spellStart"/>
+            <w:r>
+              <w:t>bool</w:t>
+            </w:r>
+            <w:proofErr w:type="spellEnd"/>
+            <w:r>
+              <w:t xml:space="preserve"> azul</w:t>
+            </w:r>
           </w:p>
         </w:tc>
       </w:tr>
       <w:tr>
         <w:tc>
           <w:tcPr>
-            <w:tcW w:w="3369" w:type="dxa"/>
+            <w:tcW w:w="4786" w:type="dxa"/>
           </w:tcPr>
           <w:p>
             <w:r>
-              <w:t>+</w:t>
-            </w:r>
-            <w:proofErr w:type="spellStart"/>
-            <w:r>
+              <w:t xml:space="preserve">- </w:t>
+            </w:r>
+            <w:proofErr w:type="spellStart"/>
+            <w:r>
+              <w:t>Void</w:t>
+            </w:r>
+            <w:proofErr w:type="spellEnd"/>
+            <w:r>
+              <w:t xml:space="preserve"> movimiento (</w:t>
+            </w:r>
+            <w:proofErr w:type="spellStart"/>
+            <w:r>
+              <w:t>int</w:t>
+            </w:r>
+            <w:proofErr w:type="spellEnd"/>
+            <w:r>
+              <w:t xml:space="preserve"> </w:t>
+            </w:r>
+            <w:proofErr w:type="spellStart"/>
+            <w:r>
+              <w:t>dx</w:t>
+            </w:r>
+            <w:proofErr w:type="spellEnd"/>
+            <w:r>
+              <w:t xml:space="preserve">, </w:t>
+            </w:r>
+            <w:proofErr w:type="spellStart"/>
+            <w:r>
+              <w:t>int</w:t>
+            </w:r>
+            <w:proofErr w:type="spellEnd"/>
+            <w:r>
+              <w:t xml:space="preserve"> </w:t>
+            </w:r>
+            <w:proofErr w:type="spellStart"/>
+            <w:r>
+              <w:t>dy</w:t>
+            </w:r>
+            <w:proofErr w:type="spellEnd"/>
+            <w:r>
+              <w:t>)</w:t>
+            </w:r>
+          </w:p>
+          <w:p>
+            <w:pPr>
+              <w:rPr>
+                <w:lang w:val="fr-FR"/>
+              </w:rPr>
+            </w:pPr>
+            <w:r>
+              <w:rPr>
+                <w:lang w:val="fr-FR"/>
+              </w:rPr>
+              <w:t xml:space="preserve">- </w:t>
+            </w:r>
+            <w:proofErr w:type="spellStart"/>
+            <w:r>
+              <w:rPr>
+                <w:lang w:val="fr-FR"/>
+              </w:rPr>
               <w:t>void</w:t>
             </w:r>
             <w:proofErr w:type="spellEnd"/>
             <w:r>
-              <w:t xml:space="preserve"> Colisión (jugador* Player)</w:t>
-            </w:r>
+              <w:rPr>
+                <w:lang w:val="fr-FR"/>
+              </w:rPr>
+              <w:t xml:space="preserve"> </w:t>
+            </w:r>
+            <w:proofErr w:type="spellStart"/>
+            <w:proofErr w:type="gramStart"/>
+            <w:r>
+              <w:rPr>
+                <w:lang w:val="fr-FR"/>
+              </w:rPr>
+              <w:t>keyPressEvent</w:t>
+            </w:r>
+            <w:proofErr w:type="spellEnd"/>
+            <w:r>
+              <w:rPr>
+                <w:lang w:val="fr-FR"/>
+              </w:rPr>
+              <w:t>(</w:t>
+            </w:r>
+            <w:proofErr w:type="spellStart"/>
+            <w:proofErr w:type="gramEnd"/>
+            <w:r>
+              <w:rPr>
+                <w:lang w:val="fr-FR"/>
+              </w:rPr>
+              <w:t>QKeyEvent</w:t>
+            </w:r>
+            <w:proofErr w:type="spellEnd"/>
+            <w:r>
+              <w:rPr>
+                <w:lang w:val="fr-FR"/>
+              </w:rPr>
+              <w:t xml:space="preserve">* </w:t>
+            </w:r>
+            <w:proofErr w:type="spellStart"/>
+            <w:r>
+              <w:rPr>
+                <w:lang w:val="fr-FR"/>
+              </w:rPr>
+              <w:t>event</w:t>
+            </w:r>
+            <w:proofErr w:type="spellEnd"/>
+            <w:r>
+              <w:rPr>
+                <w:lang w:val="fr-FR"/>
+              </w:rPr>
+              <w:t xml:space="preserve">) </w:t>
+            </w:r>
+            <w:proofErr w:type="spellStart"/>
+            <w:r>
+              <w:rPr>
+                <w:lang w:val="fr-FR"/>
+              </w:rPr>
+              <w:t>override</w:t>
+            </w:r>
+            <w:proofErr w:type="spellEnd"/>
+          </w:p>
+          <w:p>
+            <w:pPr>
+              <w:rPr>
+                <w:lang w:val="fr-FR"/>
+              </w:rPr>
+            </w:pPr>
+            <w:r>
+              <w:rPr>
+                <w:lang w:val="fr-FR"/>
+              </w:rPr>
+              <w:t xml:space="preserve">- </w:t>
+            </w:r>
+            <w:proofErr w:type="spellStart"/>
+            <w:r>
+              <w:rPr>
+                <w:lang w:val="fr-FR"/>
+              </w:rPr>
+              <w:t>void</w:t>
+            </w:r>
+            <w:proofErr w:type="spellEnd"/>
+            <w:r>
+              <w:rPr>
+                <w:lang w:val="fr-FR"/>
+              </w:rPr>
+              <w:t xml:space="preserve"> Reset</w:t>
+            </w:r>
+          </w:p>
+          <w:p>
+            <w:pPr>
+              <w:rPr>
+                <w:lang w:val="fr-FR"/>
+              </w:rPr>
+            </w:pPr>
+            <w:r>
+              <w:rPr>
+                <w:lang w:val="fr-FR"/>
+              </w:rPr>
+              <w:t xml:space="preserve">- </w:t>
+            </w:r>
+            <w:proofErr w:type="spellStart"/>
+            <w:r>
+              <w:rPr>
+                <w:lang w:val="fr-FR"/>
+              </w:rPr>
+              <w:t>void</w:t>
+            </w:r>
+            <w:proofErr w:type="spellEnd"/>
+            <w:r>
+              <w:rPr>
+                <w:lang w:val="fr-FR"/>
+              </w:rPr>
+              <w:t xml:space="preserve"> </w:t>
+            </w:r>
+            <w:proofErr w:type="spellStart"/>
+            <w:r>
+              <w:rPr>
+                <w:lang w:val="fr-FR"/>
+              </w:rPr>
+              <w:t>BajarVida</w:t>
+            </w:r>
+            <w:proofErr w:type="spellEnd"/>
+            <w:r>
+              <w:rPr>
+                <w:lang w:val="fr-FR"/>
+              </w:rPr>
+              <w:t xml:space="preserve"> (</w:t>
+            </w:r>
+            <w:proofErr w:type="spellStart"/>
+            <w:r>
+              <w:rPr>
+                <w:lang w:val="fr-FR"/>
+              </w:rPr>
+              <w:t>int</w:t>
+            </w:r>
+            <w:proofErr w:type="spellEnd"/>
+            <w:r>
+              <w:rPr>
+                <w:lang w:val="fr-FR"/>
+              </w:rPr>
+              <w:t xml:space="preserve"> damage)</w:t>
+            </w:r>
+          </w:p>
+          <w:p>
+            <w:pPr>
+              <w:rPr>
+                <w:lang w:val="fr-FR"/>
+              </w:rPr>
+            </w:pPr>
+            <w:r>
+              <w:rPr>
+                <w:lang w:val="fr-FR"/>
+              </w:rPr>
+              <w:t xml:space="preserve">- </w:t>
+            </w:r>
+            <w:proofErr w:type="spellStart"/>
+            <w:r>
+              <w:rPr>
+                <w:lang w:val="fr-FR"/>
+              </w:rPr>
+              <w:t>int</w:t>
+            </w:r>
+            <w:proofErr w:type="spellEnd"/>
+            <w:r>
+              <w:rPr>
+                <w:lang w:val="fr-FR"/>
+              </w:rPr>
+              <w:t xml:space="preserve"> </w:t>
+            </w:r>
+            <w:proofErr w:type="spellStart"/>
+            <w:r>
+              <w:rPr>
+                <w:lang w:val="fr-FR"/>
+              </w:rPr>
+              <w:t>getVida</w:t>
+            </w:r>
+            <w:proofErr w:type="spellEnd"/>
           </w:p>
         </w:tc>
       </w:tr>
@@ -1011,7 +460,7 @@
     <w:tbl>
       <w:tblPr>
         <w:tblStyle w:val="Tablaconcuadrcula"/>
-        <w:tblpPr w:leftFromText="141" w:rightFromText="141" w:vertAnchor="text" w:horzAnchor="page" w:tblpX="6006" w:tblpY="1846"/>
+        <w:tblpPr w:leftFromText="141" w:rightFromText="141" w:vertAnchor="text" w:horzAnchor="page" w:tblpX="6556" w:tblpY="7827"/>
         <w:tblW w:w="0" w:type="auto"/>
         <w:tblLook w:val="04A0" w:firstRow="1" w:lastRow="0" w:firstColumn="1" w:lastColumn="0" w:noHBand="0" w:noVBand="1"/>
       </w:tblPr>
@@ -1271,7 +720,703 @@
     <w:tbl>
       <w:tblPr>
         <w:tblStyle w:val="Tablaconcuadrcula"/>
-        <w:tblpPr w:leftFromText="141" w:rightFromText="141" w:vertAnchor="text" w:horzAnchor="page" w:tblpX="5883" w:tblpY="5212"/>
+        <w:tblpPr w:leftFromText="141" w:rightFromText="141" w:vertAnchor="page" w:horzAnchor="page" w:tblpX="5288" w:tblpY="6083"/>
+        <w:tblW w:w="0" w:type="auto"/>
+        <w:tblLook w:val="04A0" w:firstRow="1" w:lastRow="0" w:firstColumn="1" w:lastColumn="0" w:noHBand="0" w:noVBand="1"/>
+      </w:tblPr>
+      <w:tblGrid>
+        <w:gridCol w:w="3510"/>
+      </w:tblGrid>
+      <w:tr>
+        <w:tc>
+          <w:tcPr>
+            <w:tcW w:w="3510" w:type="dxa"/>
+          </w:tcPr>
+          <w:p>
+            <w:r>
+              <w:t>Jugador</w:t>
+            </w:r>
+          </w:p>
+        </w:tc>
+      </w:tr>
+      <w:tr>
+        <w:tc>
+          <w:tcPr>
+            <w:tcW w:w="3510" w:type="dxa"/>
+          </w:tcPr>
+          <w:p>
+            <w:pPr>
+              <w:rPr>
+                <w:lang w:val="fr-FR"/>
+              </w:rPr>
+            </w:pPr>
+            <w:r>
+              <w:rPr>
+                <w:noProof/>
+              </w:rPr>
+              <mc:AlternateContent>
+                <mc:Choice Requires="wps">
+                  <w:drawing>
+                    <wp:anchor distT="0" distB="0" distL="114300" distR="114300" simplePos="0" relativeHeight="251688960" behindDoc="0" locked="0" layoutInCell="1" allowOverlap="1" wp14:anchorId="3F4946FF" wp14:editId="4C809063">
+                      <wp:simplePos x="0" y="0"/>
+                      <wp:positionH relativeFrom="column">
+                        <wp:posOffset>706479</wp:posOffset>
+                      </wp:positionH>
+                      <wp:positionV relativeFrom="paragraph">
+                        <wp:posOffset>-434920</wp:posOffset>
+                      </wp:positionV>
+                      <wp:extent cx="262393" cy="303530"/>
+                      <wp:effectExtent l="0" t="0" r="0" b="1270"/>
+                      <wp:wrapNone/>
+                      <wp:docPr id="2060921907" name="Cuadro de texto 6"/>
+                      <wp:cNvGraphicFramePr/>
+                      <a:graphic xmlns:a="http://schemas.openxmlformats.org/drawingml/2006/main">
+                        <a:graphicData uri="http://schemas.microsoft.com/office/word/2010/wordprocessingShape">
+                          <wps:wsp>
+                            <wps:cNvSpPr txBox="1"/>
+                            <wps:spPr>
+                              <a:xfrm>
+                                <a:off x="0" y="0"/>
+                                <a:ext cx="262393" cy="303530"/>
+                              </a:xfrm>
+                              <a:prstGeom prst="rect">
+                                <a:avLst/>
+                              </a:prstGeom>
+                              <a:noFill/>
+                              <a:ln w="6350">
+                                <a:noFill/>
+                              </a:ln>
+                            </wps:spPr>
+                            <wps:txbx>
+                              <w:txbxContent>
+                                <w:p>
+                                  <w:r>
+                                    <w:t>1</w:t>
+                                  </w:r>
+                                </w:p>
+                              </w:txbxContent>
+                            </wps:txbx>
+                            <wps:bodyPr rot="0" spcFirstLastPara="0" vertOverflow="overflow" horzOverflow="overflow" vert="horz" wrap="square" lIns="91440" tIns="45720" rIns="91440" bIns="45720" numCol="1" spcCol="0" rtlCol="0" fromWordArt="0" anchor="t" anchorCtr="0" forceAA="0" compatLnSpc="1">
+                              <a:prstTxWarp prst="textNoShape">
+                                <a:avLst/>
+                              </a:prstTxWarp>
+                              <a:noAutofit/>
+                            </wps:bodyPr>
+                          </wps:wsp>
+                        </a:graphicData>
+                      </a:graphic>
+                      <wp14:sizeRelH relativeFrom="margin">
+                        <wp14:pctWidth>0</wp14:pctWidth>
+                      </wp14:sizeRelH>
+                      <wp14:sizeRelV relativeFrom="margin">
+                        <wp14:pctHeight>0</wp14:pctHeight>
+                      </wp14:sizeRelV>
+                    </wp:anchor>
+                  </w:drawing>
+                </mc:Choice>
+                <mc:Fallback>
+                  <w:pict>
+                    <v:shapetype w14:anchorId="3F4946FF" id="_x0000_t202" coordsize="21600,21600" o:spt="202" path="m,l,21600r21600,l21600,xe">
+                      <v:stroke joinstyle="miter"/>
+                      <v:path gradientshapeok="t" o:connecttype="rect"/>
+                    </v:shapetype>
+                    <v:shape id="Cuadro de texto 6" o:spid="_x0000_s1026" type="#_x0000_t202" style="position:absolute;margin-left:55.65pt;margin-top:-34.25pt;width:20.65pt;height:23.9pt;z-index:251688960;visibility:visible;mso-wrap-style:square;mso-width-percent:0;mso-height-percent:0;mso-wrap-distance-left:9pt;mso-wrap-distance-top:0;mso-wrap-distance-right:9pt;mso-wrap-distance-bottom:0;mso-position-horizontal:absolute;mso-position-horizontal-relative:text;mso-position-vertical:absolute;mso-position-vertical-relative:text;mso-width-percent:0;mso-height-percent:0;mso-width-relative:margin;mso-height-relative:margin;v-text-anchor:top" o:gfxdata="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" filled="f" stroked="f" strokeweight=".5pt">
+                      <v:textbox>
+                        <w:txbxContent>
+                          <w:p>
+                            <w:r>
+                              <w:t>1</w:t>
+                            </w:r>
+                          </w:p>
+                        </w:txbxContent>
+                      </v:textbox>
+                    </v:shape>
+                  </w:pict>
+                </mc:Fallback>
+              </mc:AlternateContent>
+            </w:r>
+            <w:r>
+              <w:rPr>
+                <w:noProof/>
+                <w:lang w:val="fr-FR"/>
+              </w:rPr>
+              <mc:AlternateContent>
+                <mc:Choice Requires="wps">
+                  <w:drawing>
+                    <wp:anchor distT="0" distB="0" distL="114300" distR="114300" simplePos="0" relativeHeight="251674624" behindDoc="0" locked="0" layoutInCell="1" allowOverlap="1" wp14:anchorId="1D55D057" wp14:editId="31D49F79">
+                      <wp:simplePos x="0" y="0"/>
+                      <wp:positionH relativeFrom="column">
+                        <wp:posOffset>951930</wp:posOffset>
+                      </wp:positionH>
+                      <wp:positionV relativeFrom="paragraph">
+                        <wp:posOffset>-1916534</wp:posOffset>
+                      </wp:positionV>
+                      <wp:extent cx="108917" cy="1726442"/>
+                      <wp:effectExtent l="0" t="0" r="24765" b="26670"/>
+                      <wp:wrapNone/>
+                      <wp:docPr id="691239852" name="Conector recto 5"/>
+                      <wp:cNvGraphicFramePr/>
+                      <a:graphic xmlns:a="http://schemas.openxmlformats.org/drawingml/2006/main">
+                        <a:graphicData uri="http://schemas.microsoft.com/office/word/2010/wordprocessingShape">
+                          <wps:wsp>
+                            <wps:cNvCnPr/>
+                            <wps:spPr>
+                              <a:xfrm flipV="1">
+                                <a:off x="0" y="0"/>
+                                <a:ext cx="108917" cy="1726442"/>
+                              </a:xfrm>
+                              <a:prstGeom prst="line">
+                                <a:avLst/>
+                              </a:prstGeom>
+                            </wps:spPr>
+                            <wps:style>
+                              <a:lnRef idx="1">
+                                <a:schemeClr val="dk1"/>
+                              </a:lnRef>
+                              <a:fillRef idx="0">
+                                <a:schemeClr val="dk1"/>
+                              </a:fillRef>
+                              <a:effectRef idx="0">
+                                <a:schemeClr val="dk1"/>
+                              </a:effectRef>
+                              <a:fontRef idx="minor">
+                                <a:schemeClr val="tx1"/>
+                              </a:fontRef>
+                            </wps:style>
+                            <wps:bodyPr/>
+                          </wps:wsp>
+                        </a:graphicData>
+                      </a:graphic>
+                      <wp14:sizeRelH relativeFrom="margin">
+                        <wp14:pctWidth>0</wp14:pctWidth>
+                      </wp14:sizeRelH>
+                      <wp14:sizeRelV relativeFrom="margin">
+                        <wp14:pctHeight>0</wp14:pctHeight>
+                      </wp14:sizeRelV>
+                    </wp:anchor>
+                  </w:drawing>
+                </mc:Choice>
+                <mc:Fallback>
+                  <w:pict>
+                    <v:line w14:anchorId="067CF393" id="Conector recto 5" o:spid="_x0000_s1026" style="position:absolute;flip:y;z-index:251674624;visibility:visible;mso-wrap-style:square;mso-width-percent:0;mso-height-percent:0;mso-wrap-distance-left:9pt;mso-wrap-distance-top:0;mso-wrap-distance-right:9pt;mso-wrap-distance-bottom:0;mso-position-horizontal:absolute;mso-position-horizontal-relative:text;mso-position-vertical:absolute;mso-position-vertical-relative:text;mso-width-percent:0;mso-height-percent:0;mso-width-relative:margin;mso-height-relative:margin" from="74.95pt,-150.9pt" to="83.55pt,-14.95pt" o:gfxdata="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" strokecolor="black [3200]" strokeweight=".5pt">
+                      <v:stroke joinstyle="miter"/>
+                    </v:line>
+                  </w:pict>
+                </mc:Fallback>
+              </mc:AlternateContent>
+            </w:r>
+            <w:r>
+              <w:rPr>
+                <w:lang w:val="fr-FR"/>
+              </w:rPr>
+              <w:t>-</w:t>
+            </w:r>
+            <w:proofErr w:type="spellStart"/>
+            <w:r>
+              <w:rPr>
+                <w:lang w:val="fr-FR"/>
+              </w:rPr>
+              <w:t>QGraphicsPixmapItem</w:t>
+            </w:r>
+            <w:proofErr w:type="spellEnd"/>
+            <w:r>
+              <w:rPr>
+                <w:lang w:val="fr-FR"/>
+              </w:rPr>
+              <w:t>* Sprite</w:t>
+            </w:r>
+          </w:p>
+          <w:p>
+            <w:pPr>
+              <w:rPr>
+                <w:lang w:val="fr-FR"/>
+              </w:rPr>
+            </w:pPr>
+            <w:r>
+              <w:rPr>
+                <w:lang w:val="fr-FR"/>
+              </w:rPr>
+              <w:t xml:space="preserve">-Int </w:t>
+            </w:r>
+            <w:proofErr w:type="spellStart"/>
+            <w:r>
+              <w:rPr>
+                <w:lang w:val="fr-FR"/>
+              </w:rPr>
+              <w:t>posx</w:t>
+            </w:r>
+            <w:proofErr w:type="spellEnd"/>
+          </w:p>
+          <w:p>
+            <w:pPr>
+              <w:rPr>
+                <w:lang w:val="fr-FR"/>
+              </w:rPr>
+            </w:pPr>
+            <w:r>
+              <w:rPr>
+                <w:lang w:val="fr-FR"/>
+              </w:rPr>
+              <w:t xml:space="preserve">-Int </w:t>
+            </w:r>
+            <w:proofErr w:type="spellStart"/>
+            <w:r>
+              <w:rPr>
+                <w:lang w:val="fr-FR"/>
+              </w:rPr>
+              <w:t>posy</w:t>
+            </w:r>
+            <w:proofErr w:type="spellEnd"/>
+          </w:p>
+          <w:p>
+            <w:pPr>
+              <w:rPr>
+                <w:lang w:val="fr-FR"/>
+              </w:rPr>
+            </w:pPr>
+            <w:r>
+              <w:rPr>
+                <w:lang w:val="fr-FR"/>
+              </w:rPr>
+              <w:t>-</w:t>
+            </w:r>
+            <w:proofErr w:type="spellStart"/>
+            <w:r>
+              <w:rPr>
+                <w:lang w:val="fr-FR"/>
+              </w:rPr>
+              <w:t>Bool</w:t>
+            </w:r>
+            <w:proofErr w:type="spellEnd"/>
+            <w:r>
+              <w:rPr>
+                <w:lang w:val="fr-FR"/>
+              </w:rPr>
+              <w:t xml:space="preserve"> </w:t>
+            </w:r>
+            <w:proofErr w:type="spellStart"/>
+            <w:r>
+              <w:rPr>
+                <w:lang w:val="fr-FR"/>
+              </w:rPr>
+              <w:t>invencible</w:t>
+            </w:r>
+            <w:proofErr w:type="spellEnd"/>
+          </w:p>
+          <w:p>
+            <w:pPr>
+              <w:rPr>
+                <w:lang w:val="fr-FR"/>
+              </w:rPr>
+            </w:pPr>
+            <w:r>
+              <w:rPr>
+                <w:lang w:val="fr-FR"/>
+              </w:rPr>
+              <w:t>-</w:t>
+            </w:r>
+            <w:proofErr w:type="spellStart"/>
+            <w:r>
+              <w:rPr>
+                <w:lang w:val="fr-FR"/>
+              </w:rPr>
+              <w:t>QTimer</w:t>
+            </w:r>
+            <w:proofErr w:type="spellEnd"/>
+            <w:r>
+              <w:rPr>
+                <w:lang w:val="fr-FR"/>
+              </w:rPr>
+              <w:t xml:space="preserve"> IVF</w:t>
+            </w:r>
+          </w:p>
+        </w:tc>
+      </w:tr>
+      <w:tr>
+        <w:tc>
+          <w:tcPr>
+            <w:tcW w:w="3510" w:type="dxa"/>
+          </w:tcPr>
+          <w:p>
+            <w:pPr>
+              <w:rPr>
+                <w:lang w:val="fr-FR"/>
+              </w:rPr>
+            </w:pPr>
+            <w:proofErr w:type="gramStart"/>
+            <w:r>
+              <w:rPr>
+                <w:lang w:val="fr-FR"/>
+              </w:rPr>
+              <w:t>Slots:</w:t>
+            </w:r>
+            <w:proofErr w:type="gramEnd"/>
+          </w:p>
+          <w:p>
+            <w:pPr>
+              <w:rPr>
+                <w:lang w:val="fr-FR"/>
+              </w:rPr>
+            </w:pPr>
+            <w:r>
+              <w:rPr>
+                <w:lang w:val="fr-FR"/>
+              </w:rPr>
+              <w:t>-</w:t>
+            </w:r>
+            <w:proofErr w:type="spellStart"/>
+            <w:r>
+              <w:rPr>
+                <w:lang w:val="fr-FR"/>
+              </w:rPr>
+              <w:t>void</w:t>
+            </w:r>
+            <w:proofErr w:type="spellEnd"/>
+            <w:r>
+              <w:rPr>
+                <w:lang w:val="fr-FR"/>
+              </w:rPr>
+              <w:t xml:space="preserve"> </w:t>
+            </w:r>
+            <w:proofErr w:type="spellStart"/>
+            <w:r>
+              <w:rPr>
+                <w:lang w:val="fr-FR"/>
+              </w:rPr>
+              <w:t>vulnerable</w:t>
+            </w:r>
+            <w:proofErr w:type="spellEnd"/>
+            <w:r>
+              <w:rPr>
+                <w:lang w:val="fr-FR"/>
+              </w:rPr>
+              <w:t xml:space="preserve"> ()</w:t>
+            </w:r>
+          </w:p>
+          <w:p>
+            <w:pPr>
+              <w:rPr>
+                <w:lang w:val="fr-FR"/>
+              </w:rPr>
+            </w:pPr>
+          </w:p>
+          <w:p>
+            <w:pPr>
+              <w:rPr>
+                <w:lang w:val="fr-FR"/>
+              </w:rPr>
+            </w:pPr>
+            <w:proofErr w:type="spellStart"/>
+            <w:proofErr w:type="gramStart"/>
+            <w:r>
+              <w:rPr>
+                <w:lang w:val="fr-FR"/>
+              </w:rPr>
+              <w:t>Signals</w:t>
+            </w:r>
+            <w:proofErr w:type="spellEnd"/>
+            <w:r>
+              <w:rPr>
+                <w:lang w:val="fr-FR"/>
+              </w:rPr>
+              <w:t>:</w:t>
+            </w:r>
+            <w:proofErr w:type="gramEnd"/>
+          </w:p>
+          <w:p>
+            <w:pPr>
+              <w:rPr>
+                <w:lang w:val="fr-FR"/>
+              </w:rPr>
+            </w:pPr>
+            <w:r>
+              <w:rPr>
+                <w:lang w:val="fr-FR"/>
+              </w:rPr>
+              <w:t>+</w:t>
+            </w:r>
+            <w:proofErr w:type="spellStart"/>
+            <w:r>
+              <w:rPr>
+                <w:lang w:val="fr-FR"/>
+              </w:rPr>
+              <w:t>void</w:t>
+            </w:r>
+            <w:proofErr w:type="spellEnd"/>
+            <w:r>
+              <w:rPr>
+                <w:lang w:val="fr-FR"/>
+              </w:rPr>
+              <w:t xml:space="preserve"> </w:t>
+            </w:r>
+            <w:proofErr w:type="spellStart"/>
+            <w:r>
+              <w:rPr>
+                <w:lang w:val="fr-FR"/>
+              </w:rPr>
+              <w:t>gameOver</w:t>
+            </w:r>
+            <w:proofErr w:type="spellEnd"/>
+            <w:r>
+              <w:rPr>
+                <w:lang w:val="fr-FR"/>
+              </w:rPr>
+              <w:t xml:space="preserve"> ()</w:t>
+            </w:r>
+          </w:p>
+        </w:tc>
+      </w:tr>
+    </w:tbl>
+    <w:tbl>
+      <w:tblPr>
+        <w:tblStyle w:val="Tablaconcuadrcula"/>
+        <w:tblpPr w:leftFromText="141" w:rightFromText="141" w:vertAnchor="text" w:horzAnchor="page" w:tblpX="12875" w:tblpY="3033"/>
+        <w:tblW w:w="0" w:type="auto"/>
+        <w:tblLook w:val="04A0" w:firstRow="1" w:lastRow="0" w:firstColumn="1" w:lastColumn="0" w:noHBand="0" w:noVBand="1"/>
+      </w:tblPr>
+      <w:tblGrid>
+        <w:gridCol w:w="3369"/>
+      </w:tblGrid>
+      <w:tr>
+        <w:tc>
+          <w:tcPr>
+            <w:tcW w:w="3369" w:type="dxa"/>
+          </w:tcPr>
+          <w:p>
+            <w:r>
+              <w:t>Ataque</w:t>
+            </w:r>
+          </w:p>
+        </w:tc>
+      </w:tr>
+      <w:tr>
+        <w:tc>
+          <w:tcPr>
+            <w:tcW w:w="3369" w:type="dxa"/>
+          </w:tcPr>
+          <w:p>
+            <w:pPr>
+              <w:rPr>
+                <w:lang w:val="fr-FR"/>
+              </w:rPr>
+            </w:pPr>
+            <w:r>
+              <w:rPr>
+                <w:lang w:val="fr-FR"/>
+              </w:rPr>
+              <w:t>-</w:t>
+            </w:r>
+            <w:proofErr w:type="spellStart"/>
+            <w:r>
+              <w:rPr>
+                <w:lang w:val="fr-FR"/>
+              </w:rPr>
+              <w:t>QGraphicsPixmapItem</w:t>
+            </w:r>
+            <w:proofErr w:type="spellEnd"/>
+            <w:r>
+              <w:rPr>
+                <w:lang w:val="fr-FR"/>
+              </w:rPr>
+              <w:t>* Sprite</w:t>
+            </w:r>
+          </w:p>
+          <w:p>
+            <w:pPr>
+              <w:rPr>
+                <w:lang w:val="fr-FR"/>
+              </w:rPr>
+            </w:pPr>
+            <w:r>
+              <w:rPr>
+                <w:noProof/>
+              </w:rPr>
+              <mc:AlternateContent>
+                <mc:Choice Requires="wps">
+                  <w:drawing>
+                    <wp:anchor distT="0" distB="0" distL="114300" distR="114300" simplePos="0" relativeHeight="251668480" behindDoc="0" locked="0" layoutInCell="1" allowOverlap="1" wp14:anchorId="2396DB7A" wp14:editId="1531A951">
+                      <wp:simplePos x="0" y="0"/>
+                      <wp:positionH relativeFrom="column">
+                        <wp:posOffset>-510126</wp:posOffset>
+                      </wp:positionH>
+                      <wp:positionV relativeFrom="paragraph">
+                        <wp:posOffset>108475</wp:posOffset>
+                      </wp:positionV>
+                      <wp:extent cx="492981" cy="304137"/>
+                      <wp:effectExtent l="0" t="0" r="0" b="1270"/>
+                      <wp:wrapNone/>
+                      <wp:docPr id="1259313877" name="Cuadro de texto 6"/>
+                      <wp:cNvGraphicFramePr/>
+                      <a:graphic xmlns:a="http://schemas.openxmlformats.org/drawingml/2006/main">
+                        <a:graphicData uri="http://schemas.microsoft.com/office/word/2010/wordprocessingShape">
+                          <wps:wsp>
+                            <wps:cNvSpPr txBox="1"/>
+                            <wps:spPr>
+                              <a:xfrm>
+                                <a:off x="0" y="0"/>
+                                <a:ext cx="492981" cy="304137"/>
+                              </a:xfrm>
+                              <a:prstGeom prst="rect">
+                                <a:avLst/>
+                              </a:prstGeom>
+                              <a:noFill/>
+                              <a:ln w="6350">
+                                <a:noFill/>
+                              </a:ln>
+                            </wps:spPr>
+                            <wps:txbx>
+                              <w:txbxContent>
+                                <w:p>
+                                  <w:r>
+                                    <w:t>1.. N</w:t>
+                                  </w:r>
+                                </w:p>
+                              </w:txbxContent>
+                            </wps:txbx>
+                            <wps:bodyPr rot="0" spcFirstLastPara="0" vertOverflow="overflow" horzOverflow="overflow" vert="horz" wrap="square" lIns="91440" tIns="45720" rIns="91440" bIns="45720" numCol="1" spcCol="0" rtlCol="0" fromWordArt="0" anchor="t" anchorCtr="0" forceAA="0" compatLnSpc="1">
+                              <a:prstTxWarp prst="textNoShape">
+                                <a:avLst/>
+                              </a:prstTxWarp>
+                              <a:noAutofit/>
+                            </wps:bodyPr>
+                          </wps:wsp>
+                        </a:graphicData>
+                      </a:graphic>
+                      <wp14:sizeRelH relativeFrom="margin">
+                        <wp14:pctWidth>0</wp14:pctWidth>
+                      </wp14:sizeRelH>
+                      <wp14:sizeRelV relativeFrom="margin">
+                        <wp14:pctHeight>0</wp14:pctHeight>
+                      </wp14:sizeRelV>
+                    </wp:anchor>
+                  </w:drawing>
+                </mc:Choice>
+                <mc:Fallback>
+                  <w:pict>
+                    <v:shape w14:anchorId="2396DB7A" id="_x0000_s1027" type="#_x0000_t202" style="position:absolute;margin-left:-40.15pt;margin-top:8.55pt;width:38.8pt;height:23.95pt;z-index:251668480;visibility:visible;mso-wrap-style:square;mso-width-percent:0;mso-height-percent:0;mso-wrap-distance-left:9pt;mso-wrap-distance-top:0;mso-wrap-distance-right:9pt;mso-wrap-distance-bottom:0;mso-position-horizontal:absolute;mso-position-horizontal-relative:text;mso-position-vertical:absolute;mso-position-vertical-relative:text;mso-width-percent:0;mso-height-percent:0;mso-width-relative:margin;mso-height-relative:margin;v-text-anchor:top" o:gfxdata="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" filled="f" stroked="f" strokeweight=".5pt">
+                      <v:textbox>
+                        <w:txbxContent>
+                          <w:p>
+                            <w:r>
+                              <w:t>1.. N</w:t>
+                            </w:r>
+                          </w:p>
+                        </w:txbxContent>
+                      </v:textbox>
+                    </v:shape>
+                  </w:pict>
+                </mc:Fallback>
+              </mc:AlternateContent>
+            </w:r>
+            <w:r>
+              <w:rPr>
+                <w:lang w:val="fr-FR"/>
+              </w:rPr>
+              <w:t>-</w:t>
+            </w:r>
+            <w:proofErr w:type="spellStart"/>
+            <w:r>
+              <w:rPr>
+                <w:lang w:val="fr-FR"/>
+              </w:rPr>
+              <w:t>int</w:t>
+            </w:r>
+            <w:proofErr w:type="spellEnd"/>
+            <w:r>
+              <w:rPr>
+                <w:lang w:val="fr-FR"/>
+              </w:rPr>
+              <w:t xml:space="preserve"> </w:t>
+            </w:r>
+            <w:proofErr w:type="spellStart"/>
+            <w:r>
+              <w:rPr>
+                <w:lang w:val="fr-FR"/>
+              </w:rPr>
+              <w:t>posx</w:t>
+            </w:r>
+            <w:proofErr w:type="spellEnd"/>
+          </w:p>
+          <w:p>
+            <w:pPr>
+              <w:rPr>
+                <w:lang w:val="fr-FR"/>
+              </w:rPr>
+            </w:pPr>
+            <w:r>
+              <w:rPr>
+                <w:lang w:val="fr-FR"/>
+              </w:rPr>
+              <w:t>-</w:t>
+            </w:r>
+            <w:proofErr w:type="spellStart"/>
+            <w:r>
+              <w:rPr>
+                <w:lang w:val="fr-FR"/>
+              </w:rPr>
+              <w:t>int</w:t>
+            </w:r>
+            <w:proofErr w:type="spellEnd"/>
+            <w:r>
+              <w:rPr>
+                <w:lang w:val="fr-FR"/>
+              </w:rPr>
+              <w:t xml:space="preserve"> </w:t>
+            </w:r>
+            <w:proofErr w:type="spellStart"/>
+            <w:r>
+              <w:rPr>
+                <w:lang w:val="fr-FR"/>
+              </w:rPr>
+              <w:t>posy</w:t>
+            </w:r>
+            <w:proofErr w:type="spellEnd"/>
+          </w:p>
+          <w:p>
+            <w:r>
+              <w:t>-</w:t>
+            </w:r>
+            <w:proofErr w:type="spellStart"/>
+            <w:r>
+              <w:t>int</w:t>
+            </w:r>
+            <w:proofErr w:type="spellEnd"/>
+            <w:r>
+              <w:t xml:space="preserve"> </w:t>
+            </w:r>
+            <w:proofErr w:type="spellStart"/>
+            <w:r>
+              <w:t>damage</w:t>
+            </w:r>
+            <w:proofErr w:type="spellEnd"/>
+          </w:p>
+        </w:tc>
+      </w:tr>
+      <w:tr>
+        <w:tc>
+          <w:tcPr>
+            <w:tcW w:w="3369" w:type="dxa"/>
+          </w:tcPr>
+          <w:p>
+            <w:r>
+              <w:t>+</w:t>
+            </w:r>
+            <w:proofErr w:type="spellStart"/>
+            <w:r>
+              <w:t>void</w:t>
+            </w:r>
+            <w:proofErr w:type="spellEnd"/>
+            <w:r>
+              <w:t xml:space="preserve"> Colisión (jugador* Player)</w:t>
+            </w:r>
+          </w:p>
+        </w:tc>
+      </w:tr>
+    </w:tbl>
+    <w:tbl>
+      <w:tblPr>
+        <w:tblStyle w:val="Tablaconcuadrcula"/>
+        <w:tblpPr w:leftFromText="141" w:rightFromText="141" w:vertAnchor="text" w:horzAnchor="page" w:tblpX="11543" w:tblpY="5892"/>
         <w:tblW w:w="0" w:type="auto"/>
         <w:tblLook w:val="04A0" w:firstRow="1" w:lastRow="0" w:firstColumn="1" w:lastColumn="0" w:noHBand="0" w:noVBand="1"/>
       </w:tblPr>
@@ -1289,6 +1434,76 @@
                 <w:lang w:val="fr-FR"/>
               </w:rPr>
             </w:pPr>
+            <w:r>
+              <w:rPr>
+                <w:noProof/>
+                <w:lang w:val="fr-FR"/>
+              </w:rPr>
+              <mc:AlternateContent>
+                <mc:Choice Requires="wps">
+                  <w:drawing>
+                    <wp:anchor distT="0" distB="0" distL="114300" distR="114300" simplePos="0" relativeHeight="251682816" behindDoc="0" locked="0" layoutInCell="1" allowOverlap="1" wp14:anchorId="29077C3B" wp14:editId="34137624">
+                      <wp:simplePos x="0" y="0"/>
+                      <wp:positionH relativeFrom="column">
+                        <wp:posOffset>-1803207</wp:posOffset>
+                      </wp:positionH>
+                      <wp:positionV relativeFrom="paragraph">
+                        <wp:posOffset>-1136374</wp:posOffset>
+                      </wp:positionV>
+                      <wp:extent cx="2552369" cy="39757"/>
+                      <wp:effectExtent l="0" t="0" r="19685" b="36830"/>
+                      <wp:wrapNone/>
+                      <wp:docPr id="476165097" name="Conector recto 5"/>
+                      <wp:cNvGraphicFramePr/>
+                      <a:graphic xmlns:a="http://schemas.openxmlformats.org/drawingml/2006/main">
+                        <a:graphicData uri="http://schemas.microsoft.com/office/word/2010/wordprocessingShape">
+                          <wps:wsp>
+                            <wps:cNvCnPr/>
+                            <wps:spPr>
+                              <a:xfrm flipH="1" flipV="1">
+                                <a:off x="0" y="0"/>
+                                <a:ext cx="2552369" cy="39757"/>
+                              </a:xfrm>
+                              <a:prstGeom prst="line">
+                                <a:avLst/>
+                              </a:prstGeom>
+                            </wps:spPr>
+                            <wps:style>
+                              <a:lnRef idx="1">
+                                <a:schemeClr val="dk1"/>
+                              </a:lnRef>
+                              <a:fillRef idx="0">
+                                <a:schemeClr val="dk1"/>
+                              </a:fillRef>
+                              <a:effectRef idx="0">
+                                <a:schemeClr val="dk1"/>
+                              </a:effectRef>
+                              <a:fontRef idx="minor">
+                                <a:schemeClr val="tx1"/>
+                              </a:fontRef>
+                            </wps:style>
+                            <wps:bodyPr/>
+                          </wps:wsp>
+                        </a:graphicData>
+                      </a:graphic>
+                      <wp14:sizeRelH relativeFrom="margin">
+                        <wp14:pctWidth>0</wp14:pctWidth>
+                      </wp14:sizeRelH>
+                      <wp14:sizeRelV relativeFrom="margin">
+                        <wp14:pctHeight>0</wp14:pctHeight>
+                      </wp14:sizeRelV>
+                    </wp:anchor>
+                  </w:drawing>
+                </mc:Choice>
+                <mc:Fallback>
+                  <w:pict>
+                    <v:line w14:anchorId="32A12FA7" id="Conector recto 5" o:spid="_x0000_s1026" style="position:absolute;flip:x y;z-index:251682816;visibility:visible;mso-wrap-style:square;mso-width-percent:0;mso-height-percent:0;mso-wrap-distance-left:9pt;mso-wrap-distance-top:0;mso-wrap-distance-right:9pt;mso-wrap-distance-bottom:0;mso-position-horizontal:absolute;mso-position-horizontal-relative:text;mso-position-vertical:absolute;mso-position-vertical-relative:text;mso-width-percent:0;mso-height-percent:0;mso-width-relative:margin;mso-height-relative:margin" from="-142pt,-89.5pt" to="58.95pt,-86.35pt" o:gfxdata="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" strokecolor="black [3200]" strokeweight=".5pt">
+                      <v:stroke joinstyle="miter"/>
+                    </v:line>
+                  </w:pict>
+                </mc:Fallback>
+              </mc:AlternateContent>
+            </w:r>
             <w:proofErr w:type="spellStart"/>
             <w:r>
               <w:rPr>
@@ -1370,17 +1585,18 @@
     <w:tbl>
       <w:tblPr>
         <w:tblStyle w:val="Tablaconcuadrcula"/>
-        <w:tblpPr w:leftFromText="141" w:rightFromText="141" w:vertAnchor="text" w:horzAnchor="page" w:tblpX="5892" w:tblpY="7908"/>
+        <w:tblpPr w:leftFromText="141" w:rightFromText="141" w:vertAnchor="text" w:horzAnchor="page" w:tblpX="15690" w:tblpY="5827"/>
+        <w:tblOverlap w:val="never"/>
         <w:tblW w:w="0" w:type="auto"/>
         <w:tblLook w:val="04A0" w:firstRow="1" w:lastRow="0" w:firstColumn="1" w:lastColumn="0" w:noHBand="0" w:noVBand="1"/>
       </w:tblPr>
       <w:tblGrid>
-        <w:gridCol w:w="3369"/>
+        <w:gridCol w:w="3001"/>
       </w:tblGrid>
       <w:tr>
         <w:tc>
           <w:tcPr>
-            <w:tcW w:w="3369" w:type="dxa"/>
+            <w:tcW w:w="3001" w:type="dxa"/>
           </w:tcPr>
           <w:p>
             <w:proofErr w:type="spellStart"/>
@@ -1394,7 +1610,7 @@
       <w:tr>
         <w:tc>
           <w:tcPr>
-            <w:tcW w:w="3369" w:type="dxa"/>
+            <w:tcW w:w="3001" w:type="dxa"/>
           </w:tcPr>
           <w:p/>
         </w:tc>
@@ -1402,7 +1618,7 @@
       <w:tr>
         <w:tc>
           <w:tcPr>
-            <w:tcW w:w="3369" w:type="dxa"/>
+            <w:tcW w:w="3001" w:type="dxa"/>
           </w:tcPr>
           <w:p>
             <w:r>
@@ -1428,16 +1644,566 @@
         <mc:AlternateContent>
           <mc:Choice Requires="wps">
             <w:drawing>
-              <wp:anchor distT="0" distB="0" distL="114300" distR="114300" simplePos="0" relativeHeight="251658240" behindDoc="0" locked="0" layoutInCell="1" allowOverlap="1" wp14:anchorId="4B8C2C3D" wp14:editId="068B6BDA">
+              <wp:anchor distT="0" distB="0" distL="114300" distR="114300" simplePos="0" relativeHeight="251691008" behindDoc="0" locked="0" layoutInCell="1" allowOverlap="1" wp14:anchorId="45B41A90" wp14:editId="379FD223">
                 <wp:simplePos x="0" y="0"/>
                 <wp:positionH relativeFrom="column">
-                  <wp:posOffset>1344719</wp:posOffset>
+                  <wp:posOffset>4468633</wp:posOffset>
                 </wp:positionH>
                 <wp:positionV relativeFrom="paragraph">
-                  <wp:posOffset>3534833</wp:posOffset>
+                  <wp:posOffset>178076</wp:posOffset>
                 </wp:positionV>
-                <wp:extent cx="1312545" cy="1021080"/>
-                <wp:effectExtent l="45720" t="6985" r="13335" b="48260"/>
+                <wp:extent cx="262393" cy="303530"/>
+                <wp:effectExtent l="0" t="0" r="0" b="1270"/>
+                <wp:wrapNone/>
+                <wp:docPr id="739836404" name="Cuadro de texto 6"/>
+                <wp:cNvGraphicFramePr/>
+                <a:graphic xmlns:a="http://schemas.openxmlformats.org/drawingml/2006/main">
+                  <a:graphicData uri="http://schemas.microsoft.com/office/word/2010/wordprocessingShape">
+                    <wps:wsp>
+                      <wps:cNvSpPr txBox="1"/>
+                      <wps:spPr>
+                        <a:xfrm>
+                          <a:off x="0" y="0"/>
+                          <a:ext cx="262393" cy="303530"/>
+                        </a:xfrm>
+                        <a:prstGeom prst="rect">
+                          <a:avLst/>
+                        </a:prstGeom>
+                        <a:noFill/>
+                        <a:ln w="6350">
+                          <a:noFill/>
+                        </a:ln>
+                      </wps:spPr>
+                      <wps:txbx>
+                        <w:txbxContent>
+                          <w:p>
+                            <w:r>
+                              <w:t>1</w:t>
+                            </w:r>
+                          </w:p>
+                        </w:txbxContent>
+                      </wps:txbx>
+                      <wps:bodyPr rot="0" spcFirstLastPara="0" vertOverflow="overflow" horzOverflow="overflow" vert="horz" wrap="square" lIns="91440" tIns="45720" rIns="91440" bIns="45720" numCol="1" spcCol="0" rtlCol="0" fromWordArt="0" anchor="t" anchorCtr="0" forceAA="0" compatLnSpc="1">
+                        <a:prstTxWarp prst="textNoShape">
+                          <a:avLst/>
+                        </a:prstTxWarp>
+                        <a:noAutofit/>
+                      </wps:bodyPr>
+                    </wps:wsp>
+                  </a:graphicData>
+                </a:graphic>
+                <wp14:sizeRelH relativeFrom="margin">
+                  <wp14:pctWidth>0</wp14:pctWidth>
+                </wp14:sizeRelH>
+                <wp14:sizeRelV relativeFrom="margin">
+                  <wp14:pctHeight>0</wp14:pctHeight>
+                </wp14:sizeRelV>
+              </wp:anchor>
+            </w:drawing>
+          </mc:Choice>
+          <mc:Fallback>
+            <w:pict>
+              <v:shape w14:anchorId="45B41A90" id="_x0000_s1028" type="#_x0000_t202" style="position:absolute;margin-left:351.85pt;margin-top:14pt;width:20.65pt;height:23.9pt;z-index:251691008;visibility:visible;mso-wrap-style:square;mso-width-percent:0;mso-height-percent:0;mso-wrap-distance-left:9pt;mso-wrap-distance-top:0;mso-wrap-distance-right:9pt;mso-wrap-distance-bottom:0;mso-position-horizontal:absolute;mso-position-horizontal-relative:text;mso-position-vertical:absolute;mso-position-vertical-relative:text;mso-width-percent:0;mso-height-percent:0;mso-width-relative:margin;mso-height-relative:margin;v-text-anchor:top" o:gfxdata="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" filled="f" stroked="f" strokeweight=".5pt">
+                <v:textbox>
+                  <w:txbxContent>
+                    <w:p>
+                      <w:r>
+                        <w:t>1</w:t>
+                      </w:r>
+                    </w:p>
+                  </w:txbxContent>
+                </v:textbox>
+              </v:shape>
+            </w:pict>
+          </mc:Fallback>
+        </mc:AlternateContent>
+      </w:r>
+      <w:r>
+        <w:rPr>
+          <w:noProof/>
+        </w:rPr>
+        <mc:AlternateContent>
+          <mc:Choice Requires="wps">
+            <w:drawing>
+              <wp:anchor distT="0" distB="0" distL="114300" distR="114300" simplePos="0" relativeHeight="251686912" behindDoc="0" locked="0" layoutInCell="1" allowOverlap="1" wp14:anchorId="76D8B83D" wp14:editId="54E54B08">
+                <wp:simplePos x="0" y="0"/>
+                <wp:positionH relativeFrom="column">
+                  <wp:posOffset>3246423</wp:posOffset>
+                </wp:positionH>
+                <wp:positionV relativeFrom="paragraph">
+                  <wp:posOffset>211317</wp:posOffset>
+                </wp:positionV>
+                <wp:extent cx="262393" cy="303530"/>
+                <wp:effectExtent l="0" t="0" r="0" b="1270"/>
+                <wp:wrapNone/>
+                <wp:docPr id="717158834" name="Cuadro de texto 6"/>
+                <wp:cNvGraphicFramePr/>
+                <a:graphic xmlns:a="http://schemas.openxmlformats.org/drawingml/2006/main">
+                  <a:graphicData uri="http://schemas.microsoft.com/office/word/2010/wordprocessingShape">
+                    <wps:wsp>
+                      <wps:cNvSpPr txBox="1"/>
+                      <wps:spPr>
+                        <a:xfrm>
+                          <a:off x="0" y="0"/>
+                          <a:ext cx="262393" cy="303530"/>
+                        </a:xfrm>
+                        <a:prstGeom prst="rect">
+                          <a:avLst/>
+                        </a:prstGeom>
+                        <a:noFill/>
+                        <a:ln w="6350">
+                          <a:noFill/>
+                        </a:ln>
+                      </wps:spPr>
+                      <wps:txbx>
+                        <w:txbxContent>
+                          <w:p>
+                            <w:r>
+                              <w:t>1</w:t>
+                            </w:r>
+                          </w:p>
+                        </w:txbxContent>
+                      </wps:txbx>
+                      <wps:bodyPr rot="0" spcFirstLastPara="0" vertOverflow="overflow" horzOverflow="overflow" vert="horz" wrap="square" lIns="91440" tIns="45720" rIns="91440" bIns="45720" numCol="1" spcCol="0" rtlCol="0" fromWordArt="0" anchor="t" anchorCtr="0" forceAA="0" compatLnSpc="1">
+                        <a:prstTxWarp prst="textNoShape">
+                          <a:avLst/>
+                        </a:prstTxWarp>
+                        <a:noAutofit/>
+                      </wps:bodyPr>
+                    </wps:wsp>
+                  </a:graphicData>
+                </a:graphic>
+                <wp14:sizeRelH relativeFrom="margin">
+                  <wp14:pctWidth>0</wp14:pctWidth>
+                </wp14:sizeRelH>
+                <wp14:sizeRelV relativeFrom="margin">
+                  <wp14:pctHeight>0</wp14:pctHeight>
+                </wp14:sizeRelV>
+              </wp:anchor>
+            </w:drawing>
+          </mc:Choice>
+          <mc:Fallback>
+            <w:pict>
+              <v:shape w14:anchorId="76D8B83D" id="_x0000_s1029" type="#_x0000_t202" style="position:absolute;margin-left:255.6pt;margin-top:16.65pt;width:20.65pt;height:23.9pt;z-index:251686912;visibility:visible;mso-wrap-style:square;mso-width-percent:0;mso-height-percent:0;mso-wrap-distance-left:9pt;mso-wrap-distance-top:0;mso-wrap-distance-right:9pt;mso-wrap-distance-bottom:0;mso-position-horizontal:absolute;mso-position-horizontal-relative:text;mso-position-vertical:absolute;mso-position-vertical-relative:text;mso-width-percent:0;mso-height-percent:0;mso-width-relative:margin;mso-height-relative:margin;v-text-anchor:top" o:gfxdata="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" filled="f" stroked="f" strokeweight=".5pt">
+                <v:textbox>
+                  <w:txbxContent>
+                    <w:p>
+                      <w:r>
+                        <w:t>1</w:t>
+                      </w:r>
+                    </w:p>
+                  </w:txbxContent>
+                </v:textbox>
+              </v:shape>
+            </w:pict>
+          </mc:Fallback>
+        </mc:AlternateContent>
+      </w:r>
+      <w:r>
+        <w:rPr>
+          <w:noProof/>
+          <w:lang w:val="fr-FR"/>
+        </w:rPr>
+        <mc:AlternateContent>
+          <mc:Choice Requires="wps">
+            <w:drawing>
+              <wp:anchor distT="0" distB="0" distL="114300" distR="114300" simplePos="0" relativeHeight="251677696" behindDoc="0" locked="0" layoutInCell="1" allowOverlap="1" wp14:anchorId="1F28B00E" wp14:editId="77EEAC92">
+                <wp:simplePos x="0" y="0"/>
+                <wp:positionH relativeFrom="column">
+                  <wp:posOffset>4069770</wp:posOffset>
+                </wp:positionH>
+                <wp:positionV relativeFrom="paragraph">
+                  <wp:posOffset>249859</wp:posOffset>
+                </wp:positionV>
+                <wp:extent cx="4168748" cy="1671541"/>
+                <wp:effectExtent l="0" t="0" r="22860" b="24130"/>
+                <wp:wrapNone/>
+                <wp:docPr id="379981544" name="Conector recto 5"/>
+                <wp:cNvGraphicFramePr/>
+                <a:graphic xmlns:a="http://schemas.openxmlformats.org/drawingml/2006/main">
+                  <a:graphicData uri="http://schemas.microsoft.com/office/word/2010/wordprocessingShape">
+                    <wps:wsp>
+                      <wps:cNvCnPr/>
+                      <wps:spPr>
+                        <a:xfrm flipH="1" flipV="1">
+                          <a:off x="0" y="0"/>
+                          <a:ext cx="4168748" cy="1671541"/>
+                        </a:xfrm>
+                        <a:prstGeom prst="line">
+                          <a:avLst/>
+                        </a:prstGeom>
+                      </wps:spPr>
+                      <wps:style>
+                        <a:lnRef idx="1">
+                          <a:schemeClr val="dk1"/>
+                        </a:lnRef>
+                        <a:fillRef idx="0">
+                          <a:schemeClr val="dk1"/>
+                        </a:fillRef>
+                        <a:effectRef idx="0">
+                          <a:schemeClr val="dk1"/>
+                        </a:effectRef>
+                        <a:fontRef idx="minor">
+                          <a:schemeClr val="tx1"/>
+                        </a:fontRef>
+                      </wps:style>
+                      <wps:bodyPr/>
+                    </wps:wsp>
+                  </a:graphicData>
+                </a:graphic>
+                <wp14:sizeRelH relativeFrom="margin">
+                  <wp14:pctWidth>0</wp14:pctWidth>
+                </wp14:sizeRelH>
+                <wp14:sizeRelV relativeFrom="margin">
+                  <wp14:pctHeight>0</wp14:pctHeight>
+                </wp14:sizeRelV>
+              </wp:anchor>
+            </w:drawing>
+          </mc:Choice>
+          <mc:Fallback>
+            <w:pict>
+              <v:line w14:anchorId="6B997C54" id="Conector recto 5" o:spid="_x0000_s1026" style="position:absolute;flip:x y;z-index:251677696;visibility:visible;mso-wrap-style:square;mso-width-percent:0;mso-height-percent:0;mso-wrap-distance-left:9pt;mso-wrap-distance-top:0;mso-wrap-distance-right:9pt;mso-wrap-distance-bottom:0;mso-position-horizontal:absolute;mso-position-horizontal-relative:text;mso-position-vertical:absolute;mso-position-vertical-relative:text;mso-width-percent:0;mso-height-percent:0;mso-width-relative:margin;mso-height-relative:margin" from="320.45pt,19.65pt" to="648.7pt,151.25pt" o:gfxdata="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" strokecolor="black [3200]" strokeweight=".5pt">
+                <v:stroke joinstyle="miter"/>
+              </v:line>
+            </w:pict>
+          </mc:Fallback>
+        </mc:AlternateContent>
+      </w:r>
+      <w:r>
+        <w:rPr>
+          <w:noProof/>
+        </w:rPr>
+        <mc:AlternateContent>
+          <mc:Choice Requires="wps">
+            <w:drawing>
+              <wp:anchor distT="0" distB="0" distL="114300" distR="114300" simplePos="0" relativeHeight="251680768" behindDoc="0" locked="0" layoutInCell="1" allowOverlap="1" wp14:anchorId="6E744047" wp14:editId="3029078B">
+                <wp:simplePos x="0" y="0"/>
+                <wp:positionH relativeFrom="column">
+                  <wp:posOffset>8069580</wp:posOffset>
+                </wp:positionH>
+                <wp:positionV relativeFrom="paragraph">
+                  <wp:posOffset>1616710</wp:posOffset>
+                </wp:positionV>
+                <wp:extent cx="633730" cy="303530"/>
+                <wp:effectExtent l="0" t="0" r="0" b="1270"/>
+                <wp:wrapNone/>
+                <wp:docPr id="978756564" name="Cuadro de texto 6"/>
+                <wp:cNvGraphicFramePr/>
+                <a:graphic xmlns:a="http://schemas.openxmlformats.org/drawingml/2006/main">
+                  <a:graphicData uri="http://schemas.microsoft.com/office/word/2010/wordprocessingShape">
+                    <wps:wsp>
+                      <wps:cNvSpPr txBox="1"/>
+                      <wps:spPr>
+                        <a:xfrm>
+                          <a:off x="0" y="0"/>
+                          <a:ext cx="633730" cy="303530"/>
+                        </a:xfrm>
+                        <a:prstGeom prst="rect">
+                          <a:avLst/>
+                        </a:prstGeom>
+                        <a:noFill/>
+                        <a:ln w="6350">
+                          <a:noFill/>
+                        </a:ln>
+                      </wps:spPr>
+                      <wps:txbx>
+                        <w:txbxContent>
+                          <w:p>
+                            <w:r>
+                              <w:t>1.. N</w:t>
+                            </w:r>
+                          </w:p>
+                        </w:txbxContent>
+                      </wps:txbx>
+                      <wps:bodyPr rot="0" spcFirstLastPara="0" vertOverflow="overflow" horzOverflow="overflow" vert="horz" wrap="square" lIns="91440" tIns="45720" rIns="91440" bIns="45720" numCol="1" spcCol="0" rtlCol="0" fromWordArt="0" anchor="t" anchorCtr="0" forceAA="0" compatLnSpc="1">
+                        <a:prstTxWarp prst="textNoShape">
+                          <a:avLst/>
+                        </a:prstTxWarp>
+                        <a:noAutofit/>
+                      </wps:bodyPr>
+                    </wps:wsp>
+                  </a:graphicData>
+                </a:graphic>
+                <wp14:sizeRelH relativeFrom="margin">
+                  <wp14:pctWidth>0</wp14:pctWidth>
+                </wp14:sizeRelH>
+                <wp14:sizeRelV relativeFrom="margin">
+                  <wp14:pctHeight>0</wp14:pctHeight>
+                </wp14:sizeRelV>
+              </wp:anchor>
+            </w:drawing>
+          </mc:Choice>
+          <mc:Fallback>
+            <w:pict>
+              <v:shape w14:anchorId="6E744047" id="_x0000_s1030" type="#_x0000_t202" style="position:absolute;margin-left:635.4pt;margin-top:127.3pt;width:49.9pt;height:23.9pt;z-index:251680768;visibility:visible;mso-wrap-style:square;mso-width-percent:0;mso-height-percent:0;mso-wrap-distance-left:9pt;mso-wrap-distance-top:0;mso-wrap-distance-right:9pt;mso-wrap-distance-bottom:0;mso-position-horizontal:absolute;mso-position-horizontal-relative:text;mso-position-vertical:absolute;mso-position-vertical-relative:text;mso-width-percent:0;mso-height-percent:0;mso-width-relative:margin;mso-height-relative:margin;v-text-anchor:top" o:gfxdata="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" filled="f" stroked="f" strokeweight=".5pt">
+                <v:textbox>
+                  <w:txbxContent>
+                    <w:p>
+                      <w:r>
+                        <w:t>1.. N</w:t>
+                      </w:r>
+                    </w:p>
+                  </w:txbxContent>
+                </v:textbox>
+              </v:shape>
+            </w:pict>
+          </mc:Fallback>
+        </mc:AlternateContent>
+      </w:r>
+      <w:r>
+        <w:rPr>
+          <w:noProof/>
+        </w:rPr>
+        <mc:AlternateContent>
+          <mc:Choice Requires="wps">
+            <w:drawing>
+              <wp:anchor distT="0" distB="0" distL="114300" distR="114300" simplePos="0" relativeHeight="251678720" behindDoc="0" locked="0" layoutInCell="1" allowOverlap="1" wp14:anchorId="728D1367" wp14:editId="09961E49">
+                <wp:simplePos x="0" y="0"/>
+                <wp:positionH relativeFrom="column">
+                  <wp:posOffset>3981146</wp:posOffset>
+                </wp:positionH>
+                <wp:positionV relativeFrom="paragraph">
+                  <wp:posOffset>159523</wp:posOffset>
+                </wp:positionV>
+                <wp:extent cx="197893" cy="218364"/>
+                <wp:effectExtent l="19050" t="19050" r="12065" b="29845"/>
+                <wp:wrapNone/>
+                <wp:docPr id="349469306" name="Diagrama de flujo: decisión 7"/>
+                <wp:cNvGraphicFramePr/>
+                <a:graphic xmlns:a="http://schemas.openxmlformats.org/drawingml/2006/main">
+                  <a:graphicData uri="http://schemas.microsoft.com/office/word/2010/wordprocessingShape">
+                    <wps:wsp>
+                      <wps:cNvSpPr/>
+                      <wps:spPr>
+                        <a:xfrm>
+                          <a:off x="0" y="0"/>
+                          <a:ext cx="197893" cy="218364"/>
+                        </a:xfrm>
+                        <a:prstGeom prst="flowChartDecision">
+                          <a:avLst/>
+                        </a:prstGeom>
+                        <a:solidFill>
+                          <a:schemeClr val="tx1"/>
+                        </a:solidFill>
+                        <a:ln>
+                          <a:solidFill>
+                            <a:schemeClr val="tx1"/>
+                          </a:solidFill>
+                        </a:ln>
+                      </wps:spPr>
+                      <wps:style>
+                        <a:lnRef idx="2">
+                          <a:schemeClr val="accent1">
+                            <a:shade val="15000"/>
+                          </a:schemeClr>
+                        </a:lnRef>
+                        <a:fillRef idx="1">
+                          <a:schemeClr val="accent1"/>
+                        </a:fillRef>
+                        <a:effectRef idx="0">
+                          <a:schemeClr val="accent1"/>
+                        </a:effectRef>
+                        <a:fontRef idx="minor">
+                          <a:schemeClr val="lt1"/>
+                        </a:fontRef>
+                      </wps:style>
+                      <wps:bodyPr rot="0" spcFirstLastPara="0" vertOverflow="overflow" horzOverflow="overflow" vert="horz" wrap="square" lIns="91440" tIns="45720" rIns="91440" bIns="45720" numCol="1" spcCol="0" rtlCol="0" fromWordArt="0" anchor="ctr" anchorCtr="0" forceAA="0" compatLnSpc="1">
+                        <a:prstTxWarp prst="textNoShape">
+                          <a:avLst/>
+                        </a:prstTxWarp>
+                        <a:noAutofit/>
+                      </wps:bodyPr>
+                    </wps:wsp>
+                  </a:graphicData>
+                </a:graphic>
+              </wp:anchor>
+            </w:drawing>
+          </mc:Choice>
+          <mc:Fallback>
+            <w:pict>
+              <v:shapetype w14:anchorId="7E2F6C65" id="_x0000_t110" coordsize="21600,21600" o:spt="110" path="m10800,l,10800,10800,21600,21600,10800xe">
+                <v:stroke joinstyle="miter"/>
+                <v:path gradientshapeok="t" o:connecttype="rect" textboxrect="5400,5400,16200,16200"/>
+              </v:shapetype>
+              <v:shape id="Diagrama de flujo: decisión 7" o:spid="_x0000_s1026" type="#_x0000_t110" style="position:absolute;margin-left:313.5pt;margin-top:12.55pt;width:15.6pt;height:17.2pt;z-index:251678720;visibility:visible;mso-wrap-style:square;mso-wrap-distance-left:9pt;mso-wrap-distance-top:0;mso-wrap-distance-right:9pt;mso-wrap-distance-bottom:0;mso-position-horizontal:absolute;mso-position-horizontal-relative:text;mso-position-vertical:absolute;mso-position-vertical-relative:text;v-text-anchor:middle" o:gfxdata="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" fillcolor="black [3213]" strokecolor="black [3213]" strokeweight="1pt"/>
+            </w:pict>
+          </mc:Fallback>
+        </mc:AlternateContent>
+      </w:r>
+      <w:r>
+        <w:rPr>
+          <w:noProof/>
+        </w:rPr>
+        <mc:AlternateContent>
+          <mc:Choice Requires="wps">
+            <w:drawing>
+              <wp:anchor distT="0" distB="0" distL="114300" distR="114300" simplePos="0" relativeHeight="251675648" behindDoc="0" locked="0" layoutInCell="1" allowOverlap="1" wp14:anchorId="0F3BC84B" wp14:editId="2E6328D1">
+                <wp:simplePos x="0" y="0"/>
+                <wp:positionH relativeFrom="column">
+                  <wp:posOffset>3484245</wp:posOffset>
+                </wp:positionH>
+                <wp:positionV relativeFrom="paragraph">
+                  <wp:posOffset>180340</wp:posOffset>
+                </wp:positionV>
+                <wp:extent cx="197893" cy="218364"/>
+                <wp:effectExtent l="19050" t="19050" r="12065" b="29845"/>
+                <wp:wrapNone/>
+                <wp:docPr id="1168460544" name="Diagrama de flujo: decisión 7"/>
+                <wp:cNvGraphicFramePr/>
+                <a:graphic xmlns:a="http://schemas.openxmlformats.org/drawingml/2006/main">
+                  <a:graphicData uri="http://schemas.microsoft.com/office/word/2010/wordprocessingShape">
+                    <wps:wsp>
+                      <wps:cNvSpPr/>
+                      <wps:spPr>
+                        <a:xfrm>
+                          <a:off x="0" y="0"/>
+                          <a:ext cx="197893" cy="218364"/>
+                        </a:xfrm>
+                        <a:prstGeom prst="flowChartDecision">
+                          <a:avLst/>
+                        </a:prstGeom>
+                        <a:solidFill>
+                          <a:schemeClr val="tx1"/>
+                        </a:solidFill>
+                        <a:ln>
+                          <a:solidFill>
+                            <a:schemeClr val="tx1"/>
+                          </a:solidFill>
+                        </a:ln>
+                      </wps:spPr>
+                      <wps:style>
+                        <a:lnRef idx="2">
+                          <a:schemeClr val="accent1">
+                            <a:shade val="15000"/>
+                          </a:schemeClr>
+                        </a:lnRef>
+                        <a:fillRef idx="1">
+                          <a:schemeClr val="accent1"/>
+                        </a:fillRef>
+                        <a:effectRef idx="0">
+                          <a:schemeClr val="accent1"/>
+                        </a:effectRef>
+                        <a:fontRef idx="minor">
+                          <a:schemeClr val="lt1"/>
+                        </a:fontRef>
+                      </wps:style>
+                      <wps:bodyPr rot="0" spcFirstLastPara="0" vertOverflow="overflow" horzOverflow="overflow" vert="horz" wrap="square" lIns="91440" tIns="45720" rIns="91440" bIns="45720" numCol="1" spcCol="0" rtlCol="0" fromWordArt="0" anchor="ctr" anchorCtr="0" forceAA="0" compatLnSpc="1">
+                        <a:prstTxWarp prst="textNoShape">
+                          <a:avLst/>
+                        </a:prstTxWarp>
+                        <a:noAutofit/>
+                      </wps:bodyPr>
+                    </wps:wsp>
+                  </a:graphicData>
+                </a:graphic>
+              </wp:anchor>
+            </w:drawing>
+          </mc:Choice>
+          <mc:Fallback>
+            <w:pict>
+              <v:shape w14:anchorId="2952C435" id="Diagrama de flujo: decisión 7" o:spid="_x0000_s1026" type="#_x0000_t110" style="position:absolute;margin-left:274.35pt;margin-top:14.2pt;width:15.6pt;height:17.2pt;z-index:251675648;visibility:visible;mso-wrap-style:square;mso-wrap-distance-left:9pt;mso-wrap-distance-top:0;mso-wrap-distance-right:9pt;mso-wrap-distance-bottom:0;mso-position-horizontal:absolute;mso-position-horizontal-relative:text;mso-position-vertical:absolute;mso-position-vertical-relative:text;v-text-anchor:middle" o:gfxdata="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" fillcolor="black [3213]" strokecolor="black [3213]" strokeweight="1pt"/>
+            </w:pict>
+          </mc:Fallback>
+        </mc:AlternateContent>
+      </w:r>
+      <w:r>
+        <w:rPr>
+          <w:noProof/>
+        </w:rPr>
+        <mc:AlternateContent>
+          <mc:Choice Requires="wps">
+            <w:drawing>
+              <wp:anchor distT="0" distB="0" distL="114300" distR="114300" simplePos="0" relativeHeight="251670528" behindDoc="0" locked="0" layoutInCell="1" allowOverlap="1" wp14:anchorId="7EA76D20" wp14:editId="41247F36">
+                <wp:simplePos x="0" y="0"/>
+                <wp:positionH relativeFrom="column">
+                  <wp:posOffset>4773295</wp:posOffset>
+                </wp:positionH>
+                <wp:positionV relativeFrom="paragraph">
+                  <wp:posOffset>2332355</wp:posOffset>
+                </wp:positionV>
+                <wp:extent cx="292735" cy="249555"/>
+                <wp:effectExtent l="0" t="0" r="0" b="0"/>
+                <wp:wrapNone/>
+                <wp:docPr id="1647663243" name="Cuadro de texto 6"/>
+                <wp:cNvGraphicFramePr/>
+                <a:graphic xmlns:a="http://schemas.openxmlformats.org/drawingml/2006/main">
+                  <a:graphicData uri="http://schemas.microsoft.com/office/word/2010/wordprocessingShape">
+                    <wps:wsp>
+                      <wps:cNvSpPr txBox="1"/>
+                      <wps:spPr>
+                        <a:xfrm>
+                          <a:off x="0" y="0"/>
+                          <a:ext cx="292735" cy="249555"/>
+                        </a:xfrm>
+                        <a:prstGeom prst="rect">
+                          <a:avLst/>
+                        </a:prstGeom>
+                        <a:noFill/>
+                        <a:ln w="6350">
+                          <a:noFill/>
+                        </a:ln>
+                      </wps:spPr>
+                      <wps:txbx>
+                        <w:txbxContent>
+                          <w:p>
+                            <w:r>
+                              <w:t>1</w:t>
+                            </w:r>
+                          </w:p>
+                        </w:txbxContent>
+                      </wps:txbx>
+                      <wps:bodyPr rot="0" spcFirstLastPara="0" vertOverflow="overflow" horzOverflow="overflow" vert="horz" wrap="square" lIns="91440" tIns="45720" rIns="91440" bIns="45720" numCol="1" spcCol="0" rtlCol="0" fromWordArt="0" anchor="t" anchorCtr="0" forceAA="0" compatLnSpc="1">
+                        <a:prstTxWarp prst="textNoShape">
+                          <a:avLst/>
+                        </a:prstTxWarp>
+                        <a:noAutofit/>
+                      </wps:bodyPr>
+                    </wps:wsp>
+                  </a:graphicData>
+                </a:graphic>
+                <wp14:sizeRelH relativeFrom="margin">
+                  <wp14:pctWidth>0</wp14:pctWidth>
+                </wp14:sizeRelH>
+                <wp14:sizeRelV relativeFrom="margin">
+                  <wp14:pctHeight>0</wp14:pctHeight>
+                </wp14:sizeRelV>
+              </wp:anchor>
+            </w:drawing>
+          </mc:Choice>
+          <mc:Fallback>
+            <w:pict>
+              <v:shape w14:anchorId="7EA76D20" id="_x0000_s1031" type="#_x0000_t202" style="position:absolute;margin-left:375.85pt;margin-top:183.65pt;width:23.05pt;height:19.65pt;z-index:251670528;visibility:visible;mso-wrap-style:square;mso-width-percent:0;mso-height-percent:0;mso-wrap-distance-left:9pt;mso-wrap-distance-top:0;mso-wrap-distance-right:9pt;mso-wrap-distance-bottom:0;mso-position-horizontal:absolute;mso-position-horizontal-relative:text;mso-position-vertical:absolute;mso-position-vertical-relative:text;mso-width-percent:0;mso-height-percent:0;mso-width-relative:margin;mso-height-relative:margin;v-text-anchor:top" o:gfxdata="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" filled="f" stroked="f" strokeweight=".5pt">
+                <v:textbox>
+                  <w:txbxContent>
+                    <w:p>
+                      <w:r>
+                        <w:t>1</w:t>
+                      </w:r>
+                    </w:p>
+                  </w:txbxContent>
+                </v:textbox>
+              </v:shape>
+            </w:pict>
+          </mc:Fallback>
+        </mc:AlternateContent>
+      </w:r>
+      <w:r>
+        <w:rPr>
+          <w:noProof/>
+        </w:rPr>
+        <mc:AlternateContent>
+          <mc:Choice Requires="wps">
+            <w:drawing>
+              <wp:anchor distT="0" distB="0" distL="114300" distR="114300" simplePos="0" relativeHeight="251658240" behindDoc="0" locked="0" layoutInCell="1" allowOverlap="1" wp14:anchorId="4B8C2C3D" wp14:editId="21AEE5C0">
+                <wp:simplePos x="0" y="0"/>
+                <wp:positionH relativeFrom="column">
+                  <wp:posOffset>7163435</wp:posOffset>
+                </wp:positionH>
+                <wp:positionV relativeFrom="paragraph">
+                  <wp:posOffset>2997200</wp:posOffset>
+                </wp:positionV>
+                <wp:extent cx="1132205" cy="703580"/>
+                <wp:effectExtent l="0" t="38100" r="48895" b="20320"/>
                 <wp:wrapNone/>
                 <wp:docPr id="877443556" name="AutoShape 2"/>
                 <wp:cNvGraphicFramePr>
@@ -1450,9 +2216,9 @@
                         <a:cxnSpLocks noChangeShapeType="1"/>
                       </wps:cNvCnPr>
                       <wps:spPr bwMode="auto">
-                        <a:xfrm flipH="1">
+                        <a:xfrm flipV="1">
                           <a:off x="0" y="0"/>
-                          <a:ext cx="1312545" cy="1021080"/>
+                          <a:ext cx="1132205" cy="703580"/>
                         </a:xfrm>
                         <a:prstGeom prst="straightConnector1">
                           <a:avLst/>
@@ -1489,7 +2255,237 @@
           </mc:Choice>
           <mc:Fallback>
             <w:pict>
-              <v:shape w14:anchorId="66C4723A" id="AutoShape 2" o:spid="_x0000_s1026" type="#_x0000_t32" style="position:absolute;margin-left:105.9pt;margin-top:278.35pt;width:103.35pt;height:80.4pt;flip:x;z-index:251658240;visibility:visible;mso-wrap-style:square;mso-width-percent:0;mso-height-percent:0;mso-wrap-distance-left:9pt;mso-wrap-distance-top:0;mso-wrap-distance-right:9pt;mso-wrap-distance-bottom:0;mso-position-horizontal:absolute;mso-position-horizontal-relative:text;mso-position-vertical:absolute;mso-position-vertical-relative:text;mso-width-percent:0;mso-height-percent:0;mso-width-relative:page;mso-height-relative:page" o:gfxdata="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">
+              <v:shapetype w14:anchorId="0AA5C596" id="_x0000_t32" coordsize="21600,21600" o:spt="32" o:oned="t" path="m,l21600,21600e" filled="f">
+                <v:path arrowok="t" fillok="f" o:connecttype="none"/>
+                <o:lock v:ext="edit" shapetype="t"/>
+              </v:shapetype>
+              <v:shape id="AutoShape 2" o:spid="_x0000_s1026" type="#_x0000_t32" style="position:absolute;margin-left:564.05pt;margin-top:236pt;width:89.15pt;height:55.4pt;flip:y;z-index:251658240;visibility:visible;mso-wrap-style:square;mso-width-percent:0;mso-height-percent:0;mso-wrap-distance-left:9pt;mso-wrap-distance-top:0;mso-wrap-distance-right:9pt;mso-wrap-distance-bottom:0;mso-position-horizontal:absolute;mso-position-horizontal-relative:text;mso-position-vertical:absolute;mso-position-vertical-relative:text;mso-width-percent:0;mso-height-percent:0;mso-width-relative:page;mso-height-relative:page" o:gfxdata="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">
+                <v:stroke endarrow="block"/>
+              </v:shape>
+            </w:pict>
+          </mc:Fallback>
+        </mc:AlternateContent>
+      </w:r>
+      <w:r>
+        <w:rPr>
+          <w:noProof/>
+          <w:lang w:val="fr-FR"/>
+        </w:rPr>
+        <mc:AlternateContent>
+          <mc:Choice Requires="wps">
+            <w:drawing>
+              <wp:anchor distT="0" distB="0" distL="114300" distR="114300" simplePos="0" relativeHeight="251666432" behindDoc="0" locked="0" layoutInCell="1" allowOverlap="1" wp14:anchorId="2ABD74AF" wp14:editId="6C2D51FA">
+                <wp:simplePos x="0" y="0"/>
+                <wp:positionH relativeFrom="column">
+                  <wp:posOffset>8321627</wp:posOffset>
+                </wp:positionH>
+                <wp:positionV relativeFrom="paragraph">
+                  <wp:posOffset>3007673</wp:posOffset>
+                </wp:positionV>
+                <wp:extent cx="1318260" cy="673100"/>
+                <wp:effectExtent l="38100" t="38100" r="15240" b="31750"/>
+                <wp:wrapNone/>
+                <wp:docPr id="1036177066" name="AutoShape 3"/>
+                <wp:cNvGraphicFramePr>
+                  <a:graphicFrameLocks xmlns:a="http://schemas.openxmlformats.org/drawingml/2006/main"/>
+                </wp:cNvGraphicFramePr>
+                <a:graphic xmlns:a="http://schemas.openxmlformats.org/drawingml/2006/main">
+                  <a:graphicData uri="http://schemas.microsoft.com/office/word/2010/wordprocessingShape">
+                    <wps:wsp>
+                      <wps:cNvCnPr>
+                        <a:cxnSpLocks noChangeShapeType="1"/>
+                      </wps:cNvCnPr>
+                      <wps:spPr bwMode="auto">
+                        <a:xfrm flipH="1" flipV="1">
+                          <a:off x="0" y="0"/>
+                          <a:ext cx="1318260" cy="673100"/>
+                        </a:xfrm>
+                        <a:prstGeom prst="straightConnector1">
+                          <a:avLst/>
+                        </a:prstGeom>
+                        <a:noFill/>
+                        <a:ln w="9525">
+                          <a:solidFill>
+                            <a:srgbClr val="000000"/>
+                          </a:solidFill>
+                          <a:round/>
+                          <a:headEnd type="none" w="med" len="med"/>
+                          <a:tailEnd type="triangle" w="med" len="med"/>
+                        </a:ln>
+                        <a:extLst>
+                          <a:ext uri="{909E8E84-426E-40DD-AFC4-6F175D3DCCD1}">
+                            <a14:hiddenFill xmlns:a14="http://schemas.microsoft.com/office/drawing/2010/main">
+                              <a:noFill/>
+                            </a14:hiddenFill>
+                          </a:ext>
+                        </a:extLst>
+                      </wps:spPr>
+                      <wps:bodyPr/>
+                    </wps:wsp>
+                  </a:graphicData>
+                </a:graphic>
+                <wp14:sizeRelH relativeFrom="page">
+                  <wp14:pctWidth>0</wp14:pctWidth>
+                </wp14:sizeRelH>
+                <wp14:sizeRelV relativeFrom="page">
+                  <wp14:pctHeight>0</wp14:pctHeight>
+                </wp14:sizeRelV>
+              </wp:anchor>
+            </w:drawing>
+          </mc:Choice>
+          <mc:Fallback>
+            <w:pict>
+              <v:shape w14:anchorId="3EC10ECA" id="AutoShape 3" o:spid="_x0000_s1026" type="#_x0000_t32" style="position:absolute;margin-left:655.25pt;margin-top:236.8pt;width:103.8pt;height:53pt;flip:x y;z-index:251666432;visibility:visible;mso-wrap-style:square;mso-width-percent:0;mso-height-percent:0;mso-wrap-distance-left:9pt;mso-wrap-distance-top:0;mso-wrap-distance-right:9pt;mso-wrap-distance-bottom:0;mso-position-horizontal:absolute;mso-position-horizontal-relative:text;mso-position-vertical:absolute;mso-position-vertical-relative:text;mso-width-percent:0;mso-height-percent:0;mso-width-relative:page;mso-height-relative:page" o:gfxdata="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">
+                <v:stroke endarrow="block"/>
+              </v:shape>
+            </w:pict>
+          </mc:Fallback>
+        </mc:AlternateContent>
+      </w:r>
+      <w:r>
+        <w:rPr>
+          <w:noProof/>
+        </w:rPr>
+        <mc:AlternateContent>
+          <mc:Choice Requires="wps">
+            <w:drawing>
+              <wp:anchor distT="0" distB="0" distL="114300" distR="114300" simplePos="0" relativeHeight="251662336" behindDoc="0" locked="0" layoutInCell="1" allowOverlap="1" wp14:anchorId="75EE9003" wp14:editId="47CC1250">
+                <wp:simplePos x="0" y="0"/>
+                <wp:positionH relativeFrom="column">
+                  <wp:posOffset>3423702</wp:posOffset>
+                </wp:positionH>
+                <wp:positionV relativeFrom="paragraph">
+                  <wp:posOffset>3847057</wp:posOffset>
+                </wp:positionV>
+                <wp:extent cx="1449506" cy="1121960"/>
+                <wp:effectExtent l="38100" t="38100" r="17780" b="21590"/>
+                <wp:wrapNone/>
+                <wp:docPr id="1483064426" name="AutoShape 5"/>
+                <wp:cNvGraphicFramePr>
+                  <a:graphicFrameLocks xmlns:a="http://schemas.openxmlformats.org/drawingml/2006/main"/>
+                </wp:cNvGraphicFramePr>
+                <a:graphic xmlns:a="http://schemas.openxmlformats.org/drawingml/2006/main">
+                  <a:graphicData uri="http://schemas.microsoft.com/office/word/2010/wordprocessingShape">
+                    <wps:wsp>
+                      <wps:cNvCnPr>
+                        <a:cxnSpLocks noChangeShapeType="1"/>
+                      </wps:cNvCnPr>
+                      <wps:spPr bwMode="auto">
+                        <a:xfrm flipH="1" flipV="1">
+                          <a:off x="0" y="0"/>
+                          <a:ext cx="1449506" cy="1121960"/>
+                        </a:xfrm>
+                        <a:prstGeom prst="straightConnector1">
+                          <a:avLst/>
+                        </a:prstGeom>
+                        <a:noFill/>
+                        <a:ln w="9525">
+                          <a:solidFill>
+                            <a:srgbClr val="000000"/>
+                          </a:solidFill>
+                          <a:round/>
+                          <a:headEnd type="none" w="med" len="med"/>
+                          <a:tailEnd type="triangle" w="med" len="med"/>
+                        </a:ln>
+                        <a:extLst>
+                          <a:ext uri="{909E8E84-426E-40DD-AFC4-6F175D3DCCD1}">
+                            <a14:hiddenFill xmlns:a14="http://schemas.microsoft.com/office/drawing/2010/main">
+                              <a:noFill/>
+                            </a14:hiddenFill>
+                          </a:ext>
+                        </a:extLst>
+                      </wps:spPr>
+                      <wps:bodyPr/>
+                    </wps:wsp>
+                  </a:graphicData>
+                </a:graphic>
+                <wp14:sizeRelH relativeFrom="page">
+                  <wp14:pctWidth>0</wp14:pctWidth>
+                </wp14:sizeRelH>
+                <wp14:sizeRelV relativeFrom="page">
+                  <wp14:pctHeight>0</wp14:pctHeight>
+                </wp14:sizeRelV>
+              </wp:anchor>
+            </w:drawing>
+          </mc:Choice>
+          <mc:Fallback>
+            <w:pict>
+              <v:shape w14:anchorId="6C34CFDC" id="AutoShape 5" o:spid="_x0000_s1026" type="#_x0000_t32" style="position:absolute;margin-left:269.6pt;margin-top:302.9pt;width:114.15pt;height:88.35pt;flip:x y;z-index:251662336;visibility:visible;mso-wrap-style:square;mso-width-percent:0;mso-height-percent:0;mso-wrap-distance-left:9pt;mso-wrap-distance-top:0;mso-wrap-distance-right:9pt;mso-wrap-distance-bottom:0;mso-position-horizontal:absolute;mso-position-horizontal-relative:text;mso-position-vertical:absolute;mso-position-vertical-relative:text;mso-width-percent:0;mso-height-percent:0;mso-width-relative:page;mso-height-relative:page" o:gfxdata="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">
+                <v:stroke endarrow="block"/>
+              </v:shape>
+            </w:pict>
+          </mc:Fallback>
+        </mc:AlternateContent>
+      </w:r>
+      <w:r>
+        <w:rPr>
+          <w:noProof/>
+        </w:rPr>
+        <mc:AlternateContent>
+          <mc:Choice Requires="wps">
+            <w:drawing>
+              <wp:anchor distT="0" distB="0" distL="114300" distR="114300" simplePos="0" relativeHeight="251664384" behindDoc="0" locked="0" layoutInCell="1" allowOverlap="1" wp14:anchorId="0F221C65" wp14:editId="510D7B5E">
+                <wp:simplePos x="0" y="0"/>
+                <wp:positionH relativeFrom="column">
+                  <wp:posOffset>1320165</wp:posOffset>
+                </wp:positionH>
+                <wp:positionV relativeFrom="paragraph">
+                  <wp:posOffset>3845560</wp:posOffset>
+                </wp:positionV>
+                <wp:extent cx="1970405" cy="1030605"/>
+                <wp:effectExtent l="0" t="38100" r="48895" b="36195"/>
+                <wp:wrapNone/>
+                <wp:docPr id="1242520619" name="AutoShape 4"/>
+                <wp:cNvGraphicFramePr>
+                  <a:graphicFrameLocks xmlns:a="http://schemas.openxmlformats.org/drawingml/2006/main"/>
+                </wp:cNvGraphicFramePr>
+                <a:graphic xmlns:a="http://schemas.openxmlformats.org/drawingml/2006/main">
+                  <a:graphicData uri="http://schemas.microsoft.com/office/word/2010/wordprocessingShape">
+                    <wps:wsp>
+                      <wps:cNvCnPr>
+                        <a:cxnSpLocks noChangeShapeType="1"/>
+                      </wps:cNvCnPr>
+                      <wps:spPr bwMode="auto">
+                        <a:xfrm flipV="1">
+                          <a:off x="0" y="0"/>
+                          <a:ext cx="1970405" cy="1030605"/>
+                        </a:xfrm>
+                        <a:prstGeom prst="straightConnector1">
+                          <a:avLst/>
+                        </a:prstGeom>
+                        <a:noFill/>
+                        <a:ln w="9525">
+                          <a:solidFill>
+                            <a:srgbClr val="000000"/>
+                          </a:solidFill>
+                          <a:round/>
+                          <a:headEnd type="none" w="med" len="med"/>
+                          <a:tailEnd type="triangle" w="med" len="med"/>
+                        </a:ln>
+                        <a:extLst>
+                          <a:ext uri="{909E8E84-426E-40DD-AFC4-6F175D3DCCD1}">
+                            <a14:hiddenFill xmlns:a14="http://schemas.microsoft.com/office/drawing/2010/main">
+                              <a:noFill/>
+                            </a14:hiddenFill>
+                          </a:ext>
+                        </a:extLst>
+                      </wps:spPr>
+                      <wps:bodyPr/>
+                    </wps:wsp>
+                  </a:graphicData>
+                </a:graphic>
+                <wp14:sizeRelH relativeFrom="page">
+                  <wp14:pctWidth>0</wp14:pctWidth>
+                </wp14:sizeRelH>
+                <wp14:sizeRelV relativeFrom="page">
+                  <wp14:pctHeight>0</wp14:pctHeight>
+                </wp14:sizeRelV>
+              </wp:anchor>
+            </w:drawing>
+          </mc:Choice>
+          <mc:Fallback>
+            <w:pict>
+              <v:shape w14:anchorId="2925CE03" id="AutoShape 4" o:spid="_x0000_s1026" type="#_x0000_t32" style="position:absolute;margin-left:103.95pt;margin-top:302.8pt;width:155.15pt;height:81.15pt;flip:y;z-index:251664384;visibility:visible;mso-wrap-style:square;mso-width-percent:0;mso-height-percent:0;mso-wrap-distance-left:9pt;mso-wrap-distance-top:0;mso-wrap-distance-right:9pt;mso-wrap-distance-bottom:0;mso-position-horizontal:absolute;mso-position-horizontal-relative:text;mso-position-vertical:absolute;mso-position-vertical-relative:text;mso-width-percent:0;mso-height-percent:0;mso-width-relative:page;mso-height-relative:page" o:gfxdata="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">
                 <v:stroke endarrow="block"/>
               </v:shape>
             </w:pict>
@@ -1498,13 +2494,63 @@
       </w:r>
     </w:p>
     <w:sectPr>
-      <w:pgSz w:w="12240" w:h="15840"/>
-      <w:pgMar w:top="1417" w:right="1701" w:bottom="1417" w:left="1701" w:header="708" w:footer="708" w:gutter="0"/>
+      <w:pgSz w:w="23811" w:h="16838" w:orient="landscape" w:code="8"/>
+      <w:pgMar w:top="1701" w:right="1417" w:bottom="1701" w:left="1417" w:header="708" w:footer="708" w:gutter="0"/>
       <w:cols w:space="708"/>
       <w:docGrid w:linePitch="360"/>
     </w:sectPr>
   </w:body>
 </w:document>
+</file>
+
+<file path=word/endnotes.xml><?xml version="1.0" encoding="utf-8"?>
+<w:endnotes xmlns:wpc="http://schemas.microsoft.com/office/word/2010/wordprocessingCanvas" xmlns:cx="http://schemas.microsoft.com/office/drawing/2014/chartex" xmlns:cx1="http://schemas.microsoft.com/office/drawing/2015/9/8/chartex" xmlns:cx2="http://schemas.microsoft.com/office/drawing/2015/10/21/chartex" xmlns:cx3="http://schemas.microsoft.com/office/drawing/2016/5/9/chartex" xmlns:cx4="http://schemas.microsoft.com/office/drawing/2016/5/10/chartex" xmlns:cx5="http://schemas.microsoft.com/office/drawing/2016/5/11/chartex" xmlns:cx6="http://schemas.microsoft.com/office/drawing/2016/5/12/chartex" xmlns:cx7="http://schemas.microsoft.com/office/drawing/2016/5/13/chartex" xmlns:cx8="http://schemas.microsoft.com/office/drawing/2016/5/14/chartex" xmlns:mc="http://schemas.openxmlformats.org/markup-compatibility/2006" xmlns:aink="http://schemas.microsoft.com/office/drawing/2016/ink" xmlns:am3d="http://schemas.microsoft.com/office/drawing/2017/model3d" xmlns:o="urn:schemas-microsoft-com:office:office" xmlns:oel="http://schemas.microsoft.com/office/2019/extlst" xmlns:r="http://schemas.openxmlformats.org/officeDocument/2006/relationships" xmlns:m="http://schemas.openxmlformats.org/officeDocument/2006/math" xmlns:v="urn:schemas-microsoft-com:vml" xmlns:wp14="http://schemas.microsoft.com/office/word/2010/wordprocessingDrawing" xmlns:wp="http://schemas.openxmlformats.org/drawingml/2006/wordprocessingDrawing" xmlns:w10="urn:schemas-microsoft-com:office:word" xmlns:w="http://schemas.openxmlformats.org/wordprocessingml/2006/main" xmlns:w14="http://schemas.microsoft.com/office/word/2010/wordml" xmlns:w15="http://schemas.microsoft.com/office/word/2012/wordml" xmlns:w16cex="http://schemas.microsoft.com/office/word/2018/wordml/cex" xmlns:w16cid="http://schemas.microsoft.com/office/word/2016/wordml/cid" xmlns:w16="http://schemas.microsoft.com/office/word/2018/wordml" xmlns:w16du="http://schemas.microsoft.com/office/word/2023/wordml/word16du" xmlns:w16sdtdh="http://schemas.microsoft.com/office/word/2020/wordml/sdtdatahash" xmlns:w16se="http://schemas.microsoft.com/office/word/2015/wordml/symex" xmlns:wpg="http://schemas.microsoft.com/office/word/2010/wordprocessingGroup" xmlns:wpi="http://schemas.microsoft.com/office/word/2010/wordprocessingInk" xmlns:wne="http://schemas.microsoft.com/office/word/2006/wordml" xmlns:wps="http://schemas.microsoft.com/office/word/2010/wordprocessingShape" mc:Ignorable="w14 w15 w16se w16cid w16 w16cex w16sdtdh w16du wp14">
+  <w:endnote w:type="separator" w:id="-1">
+    <w:p>
+      <w:pPr>
+        <w:spacing w:after="0" w:line="240" w:lineRule="auto"/>
+      </w:pPr>
+      <w:r>
+        <w:separator/>
+      </w:r>
+    </w:p>
+  </w:endnote>
+  <w:endnote w:type="continuationSeparator" w:id="0">
+    <w:p>
+      <w:pPr>
+        <w:spacing w:after="0" w:line="240" w:lineRule="auto"/>
+      </w:pPr>
+      <w:r>
+        <w:continuationSeparator/>
+      </w:r>
+    </w:p>
+  </w:endnote>
+</w:endnotes>
+</file>
+
+<file path=word/footnotes.xml><?xml version="1.0" encoding="utf-8"?>
+<w:footnotes xmlns:wpc="http://schemas.microsoft.com/office/word/2010/wordprocessingCanvas" xmlns:cx="http://schemas.microsoft.com/office/drawing/2014/chartex" xmlns:cx1="http://schemas.microsoft.com/office/drawing/2015/9/8/chartex" xmlns:cx2="http://schemas.microsoft.com/office/drawing/2015/10/21/chartex" xmlns:cx3="http://schemas.microsoft.com/office/drawing/2016/5/9/chartex" xmlns:cx4="http://schemas.microsoft.com/office/drawing/2016/5/10/chartex" xmlns:cx5="http://schemas.microsoft.com/office/drawing/2016/5/11/chartex" xmlns:cx6="http://schemas.microsoft.com/office/drawing/2016/5/12/chartex" xmlns:cx7="http://schemas.microsoft.com/office/drawing/2016/5/13/chartex" xmlns:cx8="http://schemas.microsoft.com/office/drawing/2016/5/14/chartex" xmlns:mc="http://schemas.openxmlformats.org/markup-compatibility/2006" xmlns:aink="http://schemas.microsoft.com/office/drawing/2016/ink" xmlns:am3d="http://schemas.microsoft.com/office/drawing/2017/model3d" xmlns:o="urn:schemas-microsoft-com:office:office" xmlns:oel="http://schemas.microsoft.com/office/2019/extlst" xmlns:r="http://schemas.openxmlformats.org/officeDocument/2006/relationships" xmlns:m="http://schemas.openxmlformats.org/officeDocument/2006/math" xmlns:v="urn:schemas-microsoft-com:vml" xmlns:wp14="http://schemas.microsoft.com/office/word/2010/wordprocessingDrawing" xmlns:wp="http://schemas.openxmlformats.org/drawingml/2006/wordprocessingDrawing" xmlns:w10="urn:schemas-microsoft-com:office:word" xmlns:w="http://schemas.openxmlformats.org/wordprocessingml/2006/main" xmlns:w14="http://schemas.microsoft.com/office/word/2010/wordml" xmlns:w15="http://schemas.microsoft.com/office/word/2012/wordml" xmlns:w16cex="http://schemas.microsoft.com/office/word/2018/wordml/cex" xmlns:w16cid="http://schemas.microsoft.com/office/word/2016/wordml/cid" xmlns:w16="http://schemas.microsoft.com/office/word/2018/wordml" xmlns:w16du="http://schemas.microsoft.com/office/word/2023/wordml/word16du" xmlns:w16sdtdh="http://schemas.microsoft.com/office/word/2020/wordml/sdtdatahash" xmlns:w16se="http://schemas.microsoft.com/office/word/2015/wordml/symex" xmlns:wpg="http://schemas.microsoft.com/office/word/2010/wordprocessingGroup" xmlns:wpi="http://schemas.microsoft.com/office/word/2010/wordprocessingInk" xmlns:wne="http://schemas.microsoft.com/office/word/2006/wordml" xmlns:wps="http://schemas.microsoft.com/office/word/2010/wordprocessingShape" mc:Ignorable="w14 w15 w16se w16cid w16 w16cex w16sdtdh w16du wp14">
+  <w:footnote w:type="separator" w:id="-1">
+    <w:p>
+      <w:pPr>
+        <w:spacing w:after="0" w:line="240" w:lineRule="auto"/>
+      </w:pPr>
+      <w:r>
+        <w:separator/>
+      </w:r>
+    </w:p>
+  </w:footnote>
+  <w:footnote w:type="continuationSeparator" w:id="0">
+    <w:p>
+      <w:pPr>
+        <w:spacing w:after="0" w:line="240" w:lineRule="auto"/>
+      </w:pPr>
+      <w:r>
+        <w:continuationSeparator/>
+      </w:r>
+    </w:p>
+  </w:footnote>
+</w:footnotes>
 </file>
 
 <file path=word/styles.xml><?xml version="1.0" encoding="utf-8"?>
@@ -2443,6 +3489,50 @@
       </w:tblBorders>
     </w:tblPr>
   </w:style>
+  <w:style w:type="paragraph" w:styleId="Encabezado">
+    <w:name w:val="header"/>
+    <w:basedOn w:val="Normal"/>
+    <w:link w:val="EncabezadoCar"/>
+    <w:uiPriority w:val="99"/>
+    <w:unhideWhenUsed/>
+    <w:rsid w:val="00D36A1F"/>
+    <w:pPr>
+      <w:tabs>
+        <w:tab w:val="center" w:pos="4419"/>
+        <w:tab w:val="right" w:pos="8838"/>
+      </w:tabs>
+      <w:spacing w:after="0" w:line="240" w:lineRule="auto"/>
+    </w:pPr>
+  </w:style>
+  <w:style w:type="character" w:customStyle="1" w:styleId="EncabezadoCar">
+    <w:name w:val="Encabezado Car"/>
+    <w:basedOn w:val="Fuentedeprrafopredeter"/>
+    <w:link w:val="Encabezado"/>
+    <w:uiPriority w:val="99"/>
+    <w:rsid w:val="00D36A1F"/>
+  </w:style>
+  <w:style w:type="paragraph" w:styleId="Piedepgina">
+    <w:name w:val="footer"/>
+    <w:basedOn w:val="Normal"/>
+    <w:link w:val="PiedepginaCar"/>
+    <w:uiPriority w:val="99"/>
+    <w:unhideWhenUsed/>
+    <w:rsid w:val="00D36A1F"/>
+    <w:pPr>
+      <w:tabs>
+        <w:tab w:val="center" w:pos="4419"/>
+        <w:tab w:val="right" w:pos="8838"/>
+      </w:tabs>
+      <w:spacing w:after="0" w:line="240" w:lineRule="auto"/>
+    </w:pPr>
+  </w:style>
+  <w:style w:type="character" w:customStyle="1" w:styleId="PiedepginaCar">
+    <w:name w:val="Pie de página Car"/>
+    <w:basedOn w:val="Fuentedeprrafopredeter"/>
+    <w:link w:val="Piedepgina"/>
+    <w:uiPriority w:val="99"/>
+    <w:rsid w:val="00D36A1F"/>
+  </w:style>
 </w:styles>
 </file>
 

</xml_diff>